<commit_message>
renderizado de datos de apis reales
</commit_message>
<xml_diff>
--- a/📚 Plan de estudio actualizado JS_REACT.docx
+++ b/📚 Plan de estudio actualizado JS_REACT.docx
@@ -5,1235 +5,1641 @@
     <w:p>
       <w:pPr>
         <w:rPr>
-          <w:b/>
-          <w:bCs/>
-          <w:sz w:val="22"/>
-          <w:szCs w:val="22"/>
-        </w:rPr>
-      </w:pPr>
-      <w:r>
-        <w:rPr>
-          <w:rFonts w:ascii="Segoe UI Emoji" w:hAnsi="Segoe UI Emoji" w:cs="Segoe UI Emoji"/>
-          <w:b/>
-          <w:bCs/>
-          <w:sz w:val="22"/>
-          <w:szCs w:val="22"/>
-        </w:rPr>
-        <w:t>📚</w:t>
-      </w:r>
-      <w:r>
-        <w:rPr>
-          <w:b/>
-          <w:bCs/>
-          <w:sz w:val="22"/>
-          <w:szCs w:val="22"/>
-        </w:rPr>
-        <w:t xml:space="preserve"> Plan actualizado (refrescado)</w:t>
+          <w:rFonts w:ascii="Segoe UI Emoji" w:hAnsi="Segoe UI Emoji" w:cs="Segoe UI Emoji"/>
+          <w:b/>
+          <w:bCs/>
+          <w:sz w:val="22"/>
+          <w:szCs w:val="22"/>
+        </w:rPr>
+      </w:pPr>
+      <w:r>
+        <w:rPr>
+          <w:rFonts w:ascii="Segoe UI Emoji" w:hAnsi="Segoe UI Emoji" w:cs="Segoe UI Emoji"/>
+          <w:b/>
+          <w:bCs/>
+          <w:sz w:val="22"/>
+          <w:szCs w:val="22"/>
+        </w:rPr>
+        <w:t>🟢 Módulo 1: Fundamentos de JavaScript</w:t>
       </w:r>
     </w:p>
     <w:p>
       <w:pPr>
         <w:rPr>
-          <w:b/>
-          <w:bCs/>
-          <w:sz w:val="22"/>
-          <w:szCs w:val="22"/>
-        </w:rPr>
-      </w:pPr>
-      <w:r>
-        <w:rPr>
-          <w:rFonts w:ascii="Segoe UI Emoji" w:hAnsi="Segoe UI Emoji" w:cs="Segoe UI Emoji"/>
-          <w:b/>
-          <w:bCs/>
-          <w:sz w:val="22"/>
-          <w:szCs w:val="22"/>
-        </w:rPr>
-        <w:t>✅</w:t>
-      </w:r>
-      <w:r>
-        <w:rPr>
-          <w:b/>
-          <w:bCs/>
-          <w:sz w:val="22"/>
-          <w:szCs w:val="22"/>
-        </w:rPr>
-        <w:t xml:space="preserve"> Módulo 1: Fundamentos JS</w:t>
+          <w:rFonts w:ascii="Segoe UI Emoji" w:hAnsi="Segoe UI Emoji" w:cs="Segoe UI Emoji"/>
+          <w:b/>
+          <w:bCs/>
+          <w:sz w:val="22"/>
+          <w:szCs w:val="22"/>
+        </w:rPr>
+      </w:pPr>
+      <w:r>
+        <w:rPr>
+          <w:rFonts w:ascii="Segoe UI Emoji" w:hAnsi="Segoe UI Emoji" w:cs="Segoe UI Emoji"/>
+          <w:b/>
+          <w:bCs/>
+          <w:sz w:val="22"/>
+          <w:szCs w:val="22"/>
+        </w:rPr>
+        <w:t>✔ Variables (</w:t>
+      </w:r>
+      <w:proofErr w:type="spellStart"/>
+      <w:r>
+        <w:rPr>
+          <w:rFonts w:ascii="Segoe UI Emoji" w:hAnsi="Segoe UI Emoji" w:cs="Segoe UI Emoji"/>
+          <w:b/>
+          <w:bCs/>
+          <w:sz w:val="22"/>
+          <w:szCs w:val="22"/>
+        </w:rPr>
+        <w:t>let</w:t>
+      </w:r>
+      <w:proofErr w:type="spellEnd"/>
+      <w:r>
+        <w:rPr>
+          <w:rFonts w:ascii="Segoe UI Emoji" w:hAnsi="Segoe UI Emoji" w:cs="Segoe UI Emoji"/>
+          <w:b/>
+          <w:bCs/>
+          <w:sz w:val="22"/>
+          <w:szCs w:val="22"/>
+        </w:rPr>
+        <w:t xml:space="preserve">, const, </w:t>
+      </w:r>
+      <w:proofErr w:type="spellStart"/>
+      <w:r>
+        <w:rPr>
+          <w:rFonts w:ascii="Segoe UI Emoji" w:hAnsi="Segoe UI Emoji" w:cs="Segoe UI Emoji"/>
+          <w:b/>
+          <w:bCs/>
+          <w:sz w:val="22"/>
+          <w:szCs w:val="22"/>
+        </w:rPr>
+        <w:t>var</w:t>
+      </w:r>
+      <w:proofErr w:type="spellEnd"/>
+      <w:r>
+        <w:rPr>
+          <w:rFonts w:ascii="Segoe UI Emoji" w:hAnsi="Segoe UI Emoji" w:cs="Segoe UI Emoji"/>
+          <w:b/>
+          <w:bCs/>
+          <w:sz w:val="22"/>
+          <w:szCs w:val="22"/>
+        </w:rPr>
+        <w:t>)</w:t>
+      </w:r>
+      <w:r>
+        <w:rPr>
+          <w:rFonts w:ascii="Segoe UI Emoji" w:hAnsi="Segoe UI Emoji" w:cs="Segoe UI Emoji"/>
+          <w:b/>
+          <w:bCs/>
+          <w:sz w:val="22"/>
+          <w:szCs w:val="22"/>
+        </w:rPr>
+        <w:br/>
+        <w:t>✔ Tipos de datos (</w:t>
+      </w:r>
+      <w:proofErr w:type="spellStart"/>
+      <w:r>
+        <w:rPr>
+          <w:rFonts w:ascii="Segoe UI Emoji" w:hAnsi="Segoe UI Emoji" w:cs="Segoe UI Emoji"/>
+          <w:b/>
+          <w:bCs/>
+          <w:sz w:val="22"/>
+          <w:szCs w:val="22"/>
+        </w:rPr>
+        <w:t>strings</w:t>
+      </w:r>
+      <w:proofErr w:type="spellEnd"/>
+      <w:r>
+        <w:rPr>
+          <w:rFonts w:ascii="Segoe UI Emoji" w:hAnsi="Segoe UI Emoji" w:cs="Segoe UI Emoji"/>
+          <w:b/>
+          <w:bCs/>
+          <w:sz w:val="22"/>
+          <w:szCs w:val="22"/>
+        </w:rPr>
+        <w:t xml:space="preserve">, </w:t>
+      </w:r>
+      <w:proofErr w:type="spellStart"/>
+      <w:r>
+        <w:rPr>
+          <w:rFonts w:ascii="Segoe UI Emoji" w:hAnsi="Segoe UI Emoji" w:cs="Segoe UI Emoji"/>
+          <w:b/>
+          <w:bCs/>
+          <w:sz w:val="22"/>
+          <w:szCs w:val="22"/>
+        </w:rPr>
+        <w:t>numbers</w:t>
+      </w:r>
+      <w:proofErr w:type="spellEnd"/>
+      <w:r>
+        <w:rPr>
+          <w:rFonts w:ascii="Segoe UI Emoji" w:hAnsi="Segoe UI Emoji" w:cs="Segoe UI Emoji"/>
+          <w:b/>
+          <w:bCs/>
+          <w:sz w:val="22"/>
+          <w:szCs w:val="22"/>
+        </w:rPr>
+        <w:t xml:space="preserve">, </w:t>
+      </w:r>
+      <w:proofErr w:type="spellStart"/>
+      <w:r>
+        <w:rPr>
+          <w:rFonts w:ascii="Segoe UI Emoji" w:hAnsi="Segoe UI Emoji" w:cs="Segoe UI Emoji"/>
+          <w:b/>
+          <w:bCs/>
+          <w:sz w:val="22"/>
+          <w:szCs w:val="22"/>
+        </w:rPr>
+        <w:t>booleans</w:t>
+      </w:r>
+      <w:proofErr w:type="spellEnd"/>
+      <w:r>
+        <w:rPr>
+          <w:rFonts w:ascii="Segoe UI Emoji" w:hAnsi="Segoe UI Emoji" w:cs="Segoe UI Emoji"/>
+          <w:b/>
+          <w:bCs/>
+          <w:sz w:val="22"/>
+          <w:szCs w:val="22"/>
+        </w:rPr>
+        <w:t xml:space="preserve">, </w:t>
+      </w:r>
+      <w:proofErr w:type="spellStart"/>
+      <w:r>
+        <w:rPr>
+          <w:rFonts w:ascii="Segoe UI Emoji" w:hAnsi="Segoe UI Emoji" w:cs="Segoe UI Emoji"/>
+          <w:b/>
+          <w:bCs/>
+          <w:sz w:val="22"/>
+          <w:szCs w:val="22"/>
+        </w:rPr>
+        <w:t>null</w:t>
+      </w:r>
+      <w:proofErr w:type="spellEnd"/>
+      <w:r>
+        <w:rPr>
+          <w:rFonts w:ascii="Segoe UI Emoji" w:hAnsi="Segoe UI Emoji" w:cs="Segoe UI Emoji"/>
+          <w:b/>
+          <w:bCs/>
+          <w:sz w:val="22"/>
+          <w:szCs w:val="22"/>
+        </w:rPr>
+        <w:t xml:space="preserve">, </w:t>
+      </w:r>
+      <w:proofErr w:type="spellStart"/>
+      <w:r>
+        <w:rPr>
+          <w:rFonts w:ascii="Segoe UI Emoji" w:hAnsi="Segoe UI Emoji" w:cs="Segoe UI Emoji"/>
+          <w:b/>
+          <w:bCs/>
+          <w:sz w:val="22"/>
+          <w:szCs w:val="22"/>
+        </w:rPr>
+        <w:t>undefined</w:t>
+      </w:r>
+      <w:proofErr w:type="spellEnd"/>
+      <w:r>
+        <w:rPr>
+          <w:rFonts w:ascii="Segoe UI Emoji" w:hAnsi="Segoe UI Emoji" w:cs="Segoe UI Emoji"/>
+          <w:b/>
+          <w:bCs/>
+          <w:sz w:val="22"/>
+          <w:szCs w:val="22"/>
+        </w:rPr>
+        <w:t>, objetos)</w:t>
+      </w:r>
+      <w:r>
+        <w:rPr>
+          <w:rFonts w:ascii="Segoe UI Emoji" w:hAnsi="Segoe UI Emoji" w:cs="Segoe UI Emoji"/>
+          <w:b/>
+          <w:bCs/>
+          <w:sz w:val="22"/>
+          <w:szCs w:val="22"/>
+        </w:rPr>
+        <w:br/>
+        <w:t>✔ Operadores (aritméticos, lógicos, comparación)</w:t>
+      </w:r>
+      <w:r>
+        <w:rPr>
+          <w:rFonts w:ascii="Segoe UI Emoji" w:hAnsi="Segoe UI Emoji" w:cs="Segoe UI Emoji"/>
+          <w:b/>
+          <w:bCs/>
+          <w:sz w:val="22"/>
+          <w:szCs w:val="22"/>
+        </w:rPr>
+        <w:br/>
+        <w:t>✔ Condicionales (</w:t>
+      </w:r>
+      <w:proofErr w:type="spellStart"/>
+      <w:r>
+        <w:rPr>
+          <w:rFonts w:ascii="Segoe UI Emoji" w:hAnsi="Segoe UI Emoji" w:cs="Segoe UI Emoji"/>
+          <w:b/>
+          <w:bCs/>
+          <w:sz w:val="22"/>
+          <w:szCs w:val="22"/>
+        </w:rPr>
+        <w:t>if</w:t>
+      </w:r>
+      <w:proofErr w:type="spellEnd"/>
+      <w:r>
+        <w:rPr>
+          <w:rFonts w:ascii="Segoe UI Emoji" w:hAnsi="Segoe UI Emoji" w:cs="Segoe UI Emoji"/>
+          <w:b/>
+          <w:bCs/>
+          <w:sz w:val="22"/>
+          <w:szCs w:val="22"/>
+        </w:rPr>
+        <w:t xml:space="preserve">, </w:t>
+      </w:r>
+      <w:proofErr w:type="spellStart"/>
+      <w:r>
+        <w:rPr>
+          <w:rFonts w:ascii="Segoe UI Emoji" w:hAnsi="Segoe UI Emoji" w:cs="Segoe UI Emoji"/>
+          <w:b/>
+          <w:bCs/>
+          <w:sz w:val="22"/>
+          <w:szCs w:val="22"/>
+        </w:rPr>
+        <w:t>else</w:t>
+      </w:r>
+      <w:proofErr w:type="spellEnd"/>
+      <w:r>
+        <w:rPr>
+          <w:rFonts w:ascii="Segoe UI Emoji" w:hAnsi="Segoe UI Emoji" w:cs="Segoe UI Emoji"/>
+          <w:b/>
+          <w:bCs/>
+          <w:sz w:val="22"/>
+          <w:szCs w:val="22"/>
+        </w:rPr>
+        <w:t>, switch)</w:t>
+      </w:r>
+      <w:r>
+        <w:rPr>
+          <w:rFonts w:ascii="Segoe UI Emoji" w:hAnsi="Segoe UI Emoji" w:cs="Segoe UI Emoji"/>
+          <w:b/>
+          <w:bCs/>
+          <w:sz w:val="22"/>
+          <w:szCs w:val="22"/>
+        </w:rPr>
+        <w:br/>
+        <w:t>✔ Bucles (</w:t>
+      </w:r>
+      <w:proofErr w:type="spellStart"/>
+      <w:r>
+        <w:rPr>
+          <w:rFonts w:ascii="Segoe UI Emoji" w:hAnsi="Segoe UI Emoji" w:cs="Segoe UI Emoji"/>
+          <w:b/>
+          <w:bCs/>
+          <w:sz w:val="22"/>
+          <w:szCs w:val="22"/>
+        </w:rPr>
+        <w:t>for</w:t>
+      </w:r>
+      <w:proofErr w:type="spellEnd"/>
+      <w:r>
+        <w:rPr>
+          <w:rFonts w:ascii="Segoe UI Emoji" w:hAnsi="Segoe UI Emoji" w:cs="Segoe UI Emoji"/>
+          <w:b/>
+          <w:bCs/>
+          <w:sz w:val="22"/>
+          <w:szCs w:val="22"/>
+        </w:rPr>
+        <w:t xml:space="preserve">, </w:t>
+      </w:r>
+      <w:proofErr w:type="spellStart"/>
+      <w:r>
+        <w:rPr>
+          <w:rFonts w:ascii="Segoe UI Emoji" w:hAnsi="Segoe UI Emoji" w:cs="Segoe UI Emoji"/>
+          <w:b/>
+          <w:bCs/>
+          <w:sz w:val="22"/>
+          <w:szCs w:val="22"/>
+        </w:rPr>
+        <w:t>while</w:t>
+      </w:r>
+      <w:proofErr w:type="spellEnd"/>
+      <w:r>
+        <w:rPr>
+          <w:rFonts w:ascii="Segoe UI Emoji" w:hAnsi="Segoe UI Emoji" w:cs="Segoe UI Emoji"/>
+          <w:b/>
+          <w:bCs/>
+          <w:sz w:val="22"/>
+          <w:szCs w:val="22"/>
+        </w:rPr>
+        <w:t xml:space="preserve">, </w:t>
+      </w:r>
+      <w:proofErr w:type="spellStart"/>
+      <w:r>
+        <w:rPr>
+          <w:rFonts w:ascii="Segoe UI Emoji" w:hAnsi="Segoe UI Emoji" w:cs="Segoe UI Emoji"/>
+          <w:b/>
+          <w:bCs/>
+          <w:sz w:val="22"/>
+          <w:szCs w:val="22"/>
+        </w:rPr>
+        <w:t>for</w:t>
+      </w:r>
+      <w:proofErr w:type="spellEnd"/>
+      <w:r>
+        <w:rPr>
+          <w:rFonts w:ascii="Segoe UI Emoji" w:hAnsi="Segoe UI Emoji" w:cs="Segoe UI Emoji"/>
+          <w:b/>
+          <w:bCs/>
+          <w:sz w:val="22"/>
+          <w:szCs w:val="22"/>
+        </w:rPr>
+        <w:t>...</w:t>
+      </w:r>
+      <w:proofErr w:type="spellStart"/>
+      <w:r>
+        <w:rPr>
+          <w:rFonts w:ascii="Segoe UI Emoji" w:hAnsi="Segoe UI Emoji" w:cs="Segoe UI Emoji"/>
+          <w:b/>
+          <w:bCs/>
+          <w:sz w:val="22"/>
+          <w:szCs w:val="22"/>
+        </w:rPr>
+        <w:t>of</w:t>
+      </w:r>
+      <w:proofErr w:type="spellEnd"/>
+      <w:r>
+        <w:rPr>
+          <w:rFonts w:ascii="Segoe UI Emoji" w:hAnsi="Segoe UI Emoji" w:cs="Segoe UI Emoji"/>
+          <w:b/>
+          <w:bCs/>
+          <w:sz w:val="22"/>
+          <w:szCs w:val="22"/>
+        </w:rPr>
+        <w:t xml:space="preserve">, </w:t>
+      </w:r>
+      <w:proofErr w:type="spellStart"/>
+      <w:r>
+        <w:rPr>
+          <w:rFonts w:ascii="Segoe UI Emoji" w:hAnsi="Segoe UI Emoji" w:cs="Segoe UI Emoji"/>
+          <w:b/>
+          <w:bCs/>
+          <w:sz w:val="22"/>
+          <w:szCs w:val="22"/>
+        </w:rPr>
+        <w:t>for</w:t>
+      </w:r>
+      <w:proofErr w:type="spellEnd"/>
+      <w:r>
+        <w:rPr>
+          <w:rFonts w:ascii="Segoe UI Emoji" w:hAnsi="Segoe UI Emoji" w:cs="Segoe UI Emoji"/>
+          <w:b/>
+          <w:bCs/>
+          <w:sz w:val="22"/>
+          <w:szCs w:val="22"/>
+        </w:rPr>
+        <w:t>...in)</w:t>
       </w:r>
     </w:p>
     <w:p>
       <w:pPr>
+        <w:rPr>
+          <w:rFonts w:ascii="Segoe UI Emoji" w:hAnsi="Segoe UI Emoji" w:cs="Segoe UI Emoji"/>
+          <w:b/>
+          <w:bCs/>
+          <w:sz w:val="22"/>
+          <w:szCs w:val="22"/>
+        </w:rPr>
+      </w:pPr>
+      <w:r>
+        <w:rPr>
+          <w:rFonts w:ascii="Segoe UI Emoji" w:hAnsi="Segoe UI Emoji" w:cs="Segoe UI Emoji"/>
+          <w:b/>
+          <w:bCs/>
+          <w:sz w:val="22"/>
+          <w:szCs w:val="22"/>
+        </w:rPr>
+        <w:pict w14:anchorId="5D506197">
+          <v:rect id="_x0000_i1071" style="width:0;height:1.5pt" o:hralign="center" o:hrstd="t" o:hr="t" fillcolor="#a0a0a0" stroked="f"/>
+        </w:pict>
+      </w:r>
+    </w:p>
+    <w:p>
+      <w:pPr>
+        <w:rPr>
+          <w:rFonts w:ascii="Segoe UI Emoji" w:hAnsi="Segoe UI Emoji" w:cs="Segoe UI Emoji"/>
+          <w:b/>
+          <w:bCs/>
+          <w:sz w:val="22"/>
+          <w:szCs w:val="22"/>
+        </w:rPr>
+      </w:pPr>
+      <w:r>
+        <w:rPr>
+          <w:rFonts w:ascii="Segoe UI Emoji" w:hAnsi="Segoe UI Emoji" w:cs="Segoe UI Emoji"/>
+          <w:b/>
+          <w:bCs/>
+          <w:sz w:val="22"/>
+          <w:szCs w:val="22"/>
+        </w:rPr>
+        <w:t>🟢 Módulo 2: Arrays y Objetos a fondo</w:t>
+      </w:r>
+    </w:p>
+    <w:p>
+      <w:pPr>
+        <w:rPr>
+          <w:rFonts w:ascii="Segoe UI Emoji" w:hAnsi="Segoe UI Emoji" w:cs="Segoe UI Emoji"/>
+          <w:b/>
+          <w:bCs/>
+          <w:sz w:val="22"/>
+          <w:szCs w:val="22"/>
+        </w:rPr>
+      </w:pPr>
+      <w:r>
+        <w:rPr>
+          <w:rFonts w:ascii="Segoe UI Emoji" w:hAnsi="Segoe UI Emoji" w:cs="Segoe UI Emoji"/>
+          <w:b/>
+          <w:bCs/>
+          <w:sz w:val="22"/>
+          <w:szCs w:val="22"/>
+        </w:rPr>
+        <w:t>✔ Métodos importantes de arrays:</w:t>
+      </w:r>
+    </w:p>
+    <w:p>
+      <w:pPr>
         <w:numPr>
           <w:ilvl w:val="0"/>
-          <w:numId w:val="1"/>
+          <w:numId w:val="6"/>
         </w:numPr>
         <w:rPr>
-          <w:sz w:val="22"/>
-          <w:szCs w:val="22"/>
-        </w:rPr>
-      </w:pPr>
-      <w:r>
-        <w:rPr>
-          <w:sz w:val="22"/>
-          <w:szCs w:val="22"/>
-        </w:rPr>
-        <w:t>Variables, tipos de datos, operadores.</w:t>
+          <w:rFonts w:ascii="Segoe UI Emoji" w:hAnsi="Segoe UI Emoji" w:cs="Segoe UI Emoji"/>
+          <w:b/>
+          <w:bCs/>
+          <w:sz w:val="22"/>
+          <w:szCs w:val="22"/>
+        </w:rPr>
+      </w:pPr>
+      <w:proofErr w:type="gramStart"/>
+      <w:r>
+        <w:rPr>
+          <w:rFonts w:ascii="Segoe UI Emoji" w:hAnsi="Segoe UI Emoji" w:cs="Segoe UI Emoji"/>
+          <w:b/>
+          <w:bCs/>
+          <w:sz w:val="22"/>
+          <w:szCs w:val="22"/>
+        </w:rPr>
+        <w:t>.</w:t>
+      </w:r>
+      <w:proofErr w:type="spellStart"/>
+      <w:r>
+        <w:rPr>
+          <w:rFonts w:ascii="Segoe UI Emoji" w:hAnsi="Segoe UI Emoji" w:cs="Segoe UI Emoji"/>
+          <w:b/>
+          <w:bCs/>
+          <w:sz w:val="22"/>
+          <w:szCs w:val="22"/>
+        </w:rPr>
+        <w:t>map</w:t>
+      </w:r>
+      <w:proofErr w:type="spellEnd"/>
+      <w:proofErr w:type="gramEnd"/>
+      <w:r>
+        <w:rPr>
+          <w:rFonts w:ascii="Segoe UI Emoji" w:hAnsi="Segoe UI Emoji" w:cs="Segoe UI Emoji"/>
+          <w:b/>
+          <w:bCs/>
+          <w:sz w:val="22"/>
+          <w:szCs w:val="22"/>
+        </w:rPr>
+        <w:t>()</w:t>
+      </w:r>
+      <w:proofErr w:type="gramStart"/>
+      <w:r>
+        <w:rPr>
+          <w:rFonts w:ascii="Segoe UI Emoji" w:hAnsi="Segoe UI Emoji" w:cs="Segoe UI Emoji"/>
+          <w:b/>
+          <w:bCs/>
+          <w:sz w:val="22"/>
+          <w:szCs w:val="22"/>
+        </w:rPr>
+        <w:t>, .</w:t>
+      </w:r>
+      <w:proofErr w:type="spellStart"/>
+      <w:r>
+        <w:rPr>
+          <w:rFonts w:ascii="Segoe UI Emoji" w:hAnsi="Segoe UI Emoji" w:cs="Segoe UI Emoji"/>
+          <w:b/>
+          <w:bCs/>
+          <w:sz w:val="22"/>
+          <w:szCs w:val="22"/>
+        </w:rPr>
+        <w:t>filter</w:t>
+      </w:r>
+      <w:proofErr w:type="spellEnd"/>
+      <w:proofErr w:type="gramEnd"/>
+      <w:r>
+        <w:rPr>
+          <w:rFonts w:ascii="Segoe UI Emoji" w:hAnsi="Segoe UI Emoji" w:cs="Segoe UI Emoji"/>
+          <w:b/>
+          <w:bCs/>
+          <w:sz w:val="22"/>
+          <w:szCs w:val="22"/>
+        </w:rPr>
+        <w:t>()</w:t>
+      </w:r>
+      <w:proofErr w:type="gramStart"/>
+      <w:r>
+        <w:rPr>
+          <w:rFonts w:ascii="Segoe UI Emoji" w:hAnsi="Segoe UI Emoji" w:cs="Segoe UI Emoji"/>
+          <w:b/>
+          <w:bCs/>
+          <w:sz w:val="22"/>
+          <w:szCs w:val="22"/>
+        </w:rPr>
+        <w:t>, .reduce</w:t>
+      </w:r>
+      <w:proofErr w:type="gramEnd"/>
+      <w:r>
+        <w:rPr>
+          <w:rFonts w:ascii="Segoe UI Emoji" w:hAnsi="Segoe UI Emoji" w:cs="Segoe UI Emoji"/>
+          <w:b/>
+          <w:bCs/>
+          <w:sz w:val="22"/>
+          <w:szCs w:val="22"/>
+        </w:rPr>
+        <w:t>()</w:t>
+      </w:r>
+      <w:proofErr w:type="gramStart"/>
+      <w:r>
+        <w:rPr>
+          <w:rFonts w:ascii="Segoe UI Emoji" w:hAnsi="Segoe UI Emoji" w:cs="Segoe UI Emoji"/>
+          <w:b/>
+          <w:bCs/>
+          <w:sz w:val="22"/>
+          <w:szCs w:val="22"/>
+        </w:rPr>
+        <w:t>, .</w:t>
+      </w:r>
+      <w:proofErr w:type="spellStart"/>
+      <w:r>
+        <w:rPr>
+          <w:rFonts w:ascii="Segoe UI Emoji" w:hAnsi="Segoe UI Emoji" w:cs="Segoe UI Emoji"/>
+          <w:b/>
+          <w:bCs/>
+          <w:sz w:val="22"/>
+          <w:szCs w:val="22"/>
+        </w:rPr>
+        <w:t>forEach</w:t>
+      </w:r>
+      <w:proofErr w:type="spellEnd"/>
+      <w:proofErr w:type="gramEnd"/>
+      <w:r>
+        <w:rPr>
+          <w:rFonts w:ascii="Segoe UI Emoji" w:hAnsi="Segoe UI Emoji" w:cs="Segoe UI Emoji"/>
+          <w:b/>
+          <w:bCs/>
+          <w:sz w:val="22"/>
+          <w:szCs w:val="22"/>
+        </w:rPr>
+        <w:t>()</w:t>
       </w:r>
     </w:p>
     <w:p>
       <w:pPr>
         <w:numPr>
           <w:ilvl w:val="0"/>
-          <w:numId w:val="1"/>
+          <w:numId w:val="6"/>
         </w:numPr>
         <w:rPr>
-          <w:sz w:val="22"/>
-          <w:szCs w:val="22"/>
-        </w:rPr>
-      </w:pPr>
-      <w:r>
-        <w:rPr>
-          <w:sz w:val="22"/>
-          <w:szCs w:val="22"/>
-        </w:rPr>
-        <w:t xml:space="preserve">Funciones, </w:t>
+          <w:rFonts w:ascii="Segoe UI Emoji" w:hAnsi="Segoe UI Emoji" w:cs="Segoe UI Emoji"/>
+          <w:b/>
+          <w:bCs/>
+          <w:sz w:val="22"/>
+          <w:szCs w:val="22"/>
+        </w:rPr>
+      </w:pPr>
+      <w:r>
+        <w:rPr>
+          <w:rFonts w:ascii="Segoe UI Emoji" w:hAnsi="Segoe UI Emoji" w:cs="Segoe UI Emoji"/>
+          <w:b/>
+          <w:bCs/>
+          <w:sz w:val="22"/>
+          <w:szCs w:val="22"/>
+        </w:rPr>
+        <w:t>Métodos mutables vs inmutables</w:t>
+      </w:r>
+      <w:r>
+        <w:rPr>
+          <w:rFonts w:ascii="Segoe UI Emoji" w:hAnsi="Segoe UI Emoji" w:cs="Segoe UI Emoji"/>
+          <w:b/>
+          <w:bCs/>
+          <w:sz w:val="22"/>
+          <w:szCs w:val="22"/>
+        </w:rPr>
+        <w:br/>
+        <w:t>✔ Destructuración (arrays, objetos, anidada)</w:t>
+      </w:r>
+      <w:r>
+        <w:rPr>
+          <w:rFonts w:ascii="Segoe UI Emoji" w:hAnsi="Segoe UI Emoji" w:cs="Segoe UI Emoji"/>
+          <w:b/>
+          <w:bCs/>
+          <w:sz w:val="22"/>
+          <w:szCs w:val="22"/>
+        </w:rPr>
+        <w:br/>
+        <w:t>✔ Spread/</w:t>
       </w:r>
       <w:proofErr w:type="spellStart"/>
       <w:r>
         <w:rPr>
-          <w:sz w:val="22"/>
-          <w:szCs w:val="22"/>
-        </w:rPr>
-        <w:t>scope</w:t>
+          <w:rFonts w:ascii="Segoe UI Emoji" w:hAnsi="Segoe UI Emoji" w:cs="Segoe UI Emoji"/>
+          <w:b/>
+          <w:bCs/>
+          <w:sz w:val="22"/>
+          <w:szCs w:val="22"/>
+        </w:rPr>
+        <w:t>rest</w:t>
       </w:r>
       <w:proofErr w:type="spellEnd"/>
       <w:r>
         <w:rPr>
-          <w:sz w:val="22"/>
-          <w:szCs w:val="22"/>
-        </w:rPr>
-        <w:t xml:space="preserve">, </w:t>
+          <w:rFonts w:ascii="Segoe UI Emoji" w:hAnsi="Segoe UI Emoji" w:cs="Segoe UI Emoji"/>
+          <w:b/>
+          <w:bCs/>
+          <w:sz w:val="22"/>
+          <w:szCs w:val="22"/>
+        </w:rPr>
+        <w:t xml:space="preserve"> </w:t>
       </w:r>
       <w:proofErr w:type="spellStart"/>
       <w:r>
         <w:rPr>
-          <w:sz w:val="22"/>
-          <w:szCs w:val="22"/>
-        </w:rPr>
-        <w:t>closures</w:t>
+          <w:rFonts w:ascii="Segoe UI Emoji" w:hAnsi="Segoe UI Emoji" w:cs="Segoe UI Emoji"/>
+          <w:b/>
+          <w:bCs/>
+          <w:sz w:val="22"/>
+          <w:szCs w:val="22"/>
+        </w:rPr>
+        <w:t>operator</w:t>
       </w:r>
       <w:proofErr w:type="spellEnd"/>
       <w:r>
         <w:rPr>
-          <w:sz w:val="22"/>
-          <w:szCs w:val="22"/>
-        </w:rPr>
-        <w:t>.</w:t>
+          <w:rFonts w:ascii="Segoe UI Emoji" w:hAnsi="Segoe UI Emoji" w:cs="Segoe UI Emoji"/>
+          <w:b/>
+          <w:bCs/>
+          <w:sz w:val="22"/>
+          <w:szCs w:val="22"/>
+        </w:rPr>
+        <w:br/>
+        <w:t>✔ Manejo de estructuras anidadas</w:t>
       </w:r>
     </w:p>
     <w:p>
       <w:pPr>
         <w:rPr>
-          <w:b/>
-          <w:bCs/>
-          <w:sz w:val="22"/>
-          <w:szCs w:val="22"/>
-        </w:rPr>
-      </w:pPr>
-      <w:r>
-        <w:rPr>
-          <w:rFonts w:ascii="Segoe UI Emoji" w:hAnsi="Segoe UI Emoji" w:cs="Segoe UI Emoji"/>
-          <w:b/>
-          <w:bCs/>
-          <w:sz w:val="22"/>
-          <w:szCs w:val="22"/>
-        </w:rPr>
-        <w:t>✅</w:t>
-      </w:r>
-      <w:r>
-        <w:rPr>
-          <w:b/>
-          <w:bCs/>
-          <w:sz w:val="22"/>
-          <w:szCs w:val="22"/>
-        </w:rPr>
-        <w:t xml:space="preserve"> Módulo 2: Arrays y Objetos a fondo</w:t>
+          <w:rFonts w:ascii="Segoe UI Emoji" w:hAnsi="Segoe UI Emoji" w:cs="Segoe UI Emoji"/>
+          <w:b/>
+          <w:bCs/>
+          <w:sz w:val="22"/>
+          <w:szCs w:val="22"/>
+        </w:rPr>
+      </w:pPr>
+      <w:r>
+        <w:rPr>
+          <w:rFonts w:ascii="Segoe UI Emoji" w:hAnsi="Segoe UI Emoji" w:cs="Segoe UI Emoji"/>
+          <w:b/>
+          <w:bCs/>
+          <w:sz w:val="22"/>
+          <w:szCs w:val="22"/>
+        </w:rPr>
+        <w:t xml:space="preserve">👉 Actualmente reforzamos esto con el proyecto del gestor de películas favoritas, que combina arrays + objetos + </w:t>
+      </w:r>
+      <w:proofErr w:type="spellStart"/>
+      <w:r>
+        <w:rPr>
+          <w:rFonts w:ascii="Segoe UI Emoji" w:hAnsi="Segoe UI Emoji" w:cs="Segoe UI Emoji"/>
+          <w:b/>
+          <w:bCs/>
+          <w:sz w:val="22"/>
+          <w:szCs w:val="22"/>
+        </w:rPr>
+        <w:t>localStorage</w:t>
+      </w:r>
+      <w:proofErr w:type="spellEnd"/>
+      <w:r>
+        <w:rPr>
+          <w:rFonts w:ascii="Segoe UI Emoji" w:hAnsi="Segoe UI Emoji" w:cs="Segoe UI Emoji"/>
+          <w:b/>
+          <w:bCs/>
+          <w:sz w:val="22"/>
+          <w:szCs w:val="22"/>
+        </w:rPr>
+        <w:t>.</w:t>
       </w:r>
     </w:p>
     <w:p>
       <w:pPr>
+        <w:rPr>
+          <w:rFonts w:ascii="Segoe UI Emoji" w:hAnsi="Segoe UI Emoji" w:cs="Segoe UI Emoji"/>
+          <w:b/>
+          <w:bCs/>
+          <w:sz w:val="22"/>
+          <w:szCs w:val="22"/>
+        </w:rPr>
+      </w:pPr>
+      <w:r>
+        <w:rPr>
+          <w:rFonts w:ascii="Segoe UI Emoji" w:hAnsi="Segoe UI Emoji" w:cs="Segoe UI Emoji"/>
+          <w:b/>
+          <w:bCs/>
+          <w:sz w:val="22"/>
+          <w:szCs w:val="22"/>
+        </w:rPr>
+        <w:pict w14:anchorId="6FBCBC0A">
+          <v:rect id="_x0000_i1072" style="width:0;height:1.5pt" o:hralign="center" o:hrstd="t" o:hr="t" fillcolor="#a0a0a0" stroked="f"/>
+        </w:pict>
+      </w:r>
+    </w:p>
+    <w:p>
+      <w:pPr>
+        <w:rPr>
+          <w:rFonts w:ascii="Segoe UI Emoji" w:hAnsi="Segoe UI Emoji" w:cs="Segoe UI Emoji"/>
+          <w:b/>
+          <w:bCs/>
+          <w:sz w:val="22"/>
+          <w:szCs w:val="22"/>
+        </w:rPr>
+      </w:pPr>
+      <w:r>
+        <w:rPr>
+          <w:rFonts w:ascii="Segoe UI Emoji" w:hAnsi="Segoe UI Emoji" w:cs="Segoe UI Emoji"/>
+          <w:b/>
+          <w:bCs/>
+          <w:sz w:val="22"/>
+          <w:szCs w:val="22"/>
+        </w:rPr>
+        <w:t>🟡 Módulo 3: DOM y Eventos (ahora mismo)</w:t>
+      </w:r>
+    </w:p>
+    <w:p>
+      <w:pPr>
+        <w:rPr>
+          <w:rFonts w:ascii="Segoe UI Emoji" w:hAnsi="Segoe UI Emoji" w:cs="Segoe UI Emoji"/>
+          <w:b/>
+          <w:bCs/>
+          <w:sz w:val="22"/>
+          <w:szCs w:val="22"/>
+        </w:rPr>
+      </w:pPr>
+      <w:r>
+        <w:rPr>
+          <w:rFonts w:ascii="Segoe UI Emoji" w:hAnsi="Segoe UI Emoji" w:cs="Segoe UI Emoji"/>
+          <w:b/>
+          <w:bCs/>
+          <w:sz w:val="22"/>
+          <w:szCs w:val="22"/>
+        </w:rPr>
+        <w:t>📌 Selección de elementos (</w:t>
+      </w:r>
+      <w:proofErr w:type="spellStart"/>
+      <w:r>
+        <w:rPr>
+          <w:rFonts w:ascii="Segoe UI Emoji" w:hAnsi="Segoe UI Emoji" w:cs="Segoe UI Emoji"/>
+          <w:b/>
+          <w:bCs/>
+          <w:sz w:val="22"/>
+          <w:szCs w:val="22"/>
+        </w:rPr>
+        <w:t>querySelector</w:t>
+      </w:r>
+      <w:proofErr w:type="spellEnd"/>
+      <w:r>
+        <w:rPr>
+          <w:rFonts w:ascii="Segoe UI Emoji" w:hAnsi="Segoe UI Emoji" w:cs="Segoe UI Emoji"/>
+          <w:b/>
+          <w:bCs/>
+          <w:sz w:val="22"/>
+          <w:szCs w:val="22"/>
+        </w:rPr>
+        <w:t xml:space="preserve">, </w:t>
+      </w:r>
+      <w:proofErr w:type="spellStart"/>
+      <w:r>
+        <w:rPr>
+          <w:rFonts w:ascii="Segoe UI Emoji" w:hAnsi="Segoe UI Emoji" w:cs="Segoe UI Emoji"/>
+          <w:b/>
+          <w:bCs/>
+          <w:sz w:val="22"/>
+          <w:szCs w:val="22"/>
+        </w:rPr>
+        <w:t>getElementById</w:t>
+      </w:r>
+      <w:proofErr w:type="spellEnd"/>
+      <w:r>
+        <w:rPr>
+          <w:rFonts w:ascii="Segoe UI Emoji" w:hAnsi="Segoe UI Emoji" w:cs="Segoe UI Emoji"/>
+          <w:b/>
+          <w:bCs/>
+          <w:sz w:val="22"/>
+          <w:szCs w:val="22"/>
+        </w:rPr>
+        <w:t>)</w:t>
+      </w:r>
+      <w:r>
+        <w:rPr>
+          <w:rFonts w:ascii="Segoe UI Emoji" w:hAnsi="Segoe UI Emoji" w:cs="Segoe UI Emoji"/>
+          <w:b/>
+          <w:bCs/>
+          <w:sz w:val="22"/>
+          <w:szCs w:val="22"/>
+        </w:rPr>
+        <w:br/>
+        <w:t>📌 Crear/insertar/eliminar elementos dinámicamente</w:t>
+      </w:r>
+      <w:r>
+        <w:rPr>
+          <w:rFonts w:ascii="Segoe UI Emoji" w:hAnsi="Segoe UI Emoji" w:cs="Segoe UI Emoji"/>
+          <w:b/>
+          <w:bCs/>
+          <w:sz w:val="22"/>
+          <w:szCs w:val="22"/>
+        </w:rPr>
+        <w:br/>
+        <w:t>📌 Manejo de eventos (</w:t>
+      </w:r>
+      <w:proofErr w:type="spellStart"/>
+      <w:r>
+        <w:rPr>
+          <w:rFonts w:ascii="Segoe UI Emoji" w:hAnsi="Segoe UI Emoji" w:cs="Segoe UI Emoji"/>
+          <w:b/>
+          <w:bCs/>
+          <w:sz w:val="22"/>
+          <w:szCs w:val="22"/>
+        </w:rPr>
+        <w:t>addEventListener</w:t>
+      </w:r>
+      <w:proofErr w:type="spellEnd"/>
+      <w:r>
+        <w:rPr>
+          <w:rFonts w:ascii="Segoe UI Emoji" w:hAnsi="Segoe UI Emoji" w:cs="Segoe UI Emoji"/>
+          <w:b/>
+          <w:bCs/>
+          <w:sz w:val="22"/>
+          <w:szCs w:val="22"/>
+        </w:rPr>
+        <w:t>, delegación de eventos)</w:t>
+      </w:r>
+      <w:r>
+        <w:rPr>
+          <w:rFonts w:ascii="Segoe UI Emoji" w:hAnsi="Segoe UI Emoji" w:cs="Segoe UI Emoji"/>
+          <w:b/>
+          <w:bCs/>
+          <w:sz w:val="22"/>
+          <w:szCs w:val="22"/>
+        </w:rPr>
+        <w:br/>
+        <w:t>📌 Proyectos prácticos:</w:t>
+      </w:r>
+    </w:p>
+    <w:p>
+      <w:pPr>
         <w:numPr>
           <w:ilvl w:val="0"/>
-          <w:numId w:val="2"/>
+          <w:numId w:val="7"/>
         </w:numPr>
         <w:rPr>
-          <w:sz w:val="22"/>
-          <w:szCs w:val="22"/>
-        </w:rPr>
-      </w:pPr>
-      <w:proofErr w:type="gramStart"/>
-      <w:r>
-        <w:rPr>
-          <w:sz w:val="22"/>
-          <w:szCs w:val="22"/>
-        </w:rPr>
-        <w:t>.</w:t>
-      </w:r>
-      <w:proofErr w:type="spellStart"/>
-      <w:r>
-        <w:rPr>
-          <w:sz w:val="22"/>
-          <w:szCs w:val="22"/>
-        </w:rPr>
-        <w:t>map</w:t>
-      </w:r>
-      <w:proofErr w:type="spellEnd"/>
-      <w:proofErr w:type="gramEnd"/>
-      <w:r>
-        <w:rPr>
-          <w:sz w:val="22"/>
-          <w:szCs w:val="22"/>
-        </w:rPr>
-        <w:t>()</w:t>
-      </w:r>
-      <w:proofErr w:type="gramStart"/>
-      <w:r>
-        <w:rPr>
-          <w:sz w:val="22"/>
-          <w:szCs w:val="22"/>
-        </w:rPr>
-        <w:t>, .</w:t>
-      </w:r>
-      <w:proofErr w:type="spellStart"/>
-      <w:r>
-        <w:rPr>
-          <w:sz w:val="22"/>
-          <w:szCs w:val="22"/>
-        </w:rPr>
-        <w:t>filter</w:t>
-      </w:r>
-      <w:proofErr w:type="spellEnd"/>
-      <w:proofErr w:type="gramEnd"/>
-      <w:r>
-        <w:rPr>
-          <w:sz w:val="22"/>
-          <w:szCs w:val="22"/>
-        </w:rPr>
-        <w:t>()</w:t>
-      </w:r>
-      <w:proofErr w:type="gramStart"/>
-      <w:r>
-        <w:rPr>
-          <w:sz w:val="22"/>
-          <w:szCs w:val="22"/>
-        </w:rPr>
-        <w:t>, .reduce</w:t>
-      </w:r>
-      <w:proofErr w:type="gramEnd"/>
-      <w:r>
-        <w:rPr>
-          <w:sz w:val="22"/>
-          <w:szCs w:val="22"/>
-        </w:rPr>
-        <w:t>()</w:t>
-      </w:r>
-      <w:proofErr w:type="gramStart"/>
-      <w:r>
-        <w:rPr>
-          <w:sz w:val="22"/>
-          <w:szCs w:val="22"/>
-        </w:rPr>
-        <w:t>, .</w:t>
-      </w:r>
-      <w:proofErr w:type="spellStart"/>
-      <w:r>
-        <w:rPr>
-          <w:sz w:val="22"/>
-          <w:szCs w:val="22"/>
-        </w:rPr>
-        <w:t>find</w:t>
-      </w:r>
-      <w:proofErr w:type="spellEnd"/>
-      <w:proofErr w:type="gramEnd"/>
-      <w:r>
-        <w:rPr>
-          <w:sz w:val="22"/>
-          <w:szCs w:val="22"/>
-        </w:rPr>
-        <w:t>()</w:t>
-      </w:r>
-      <w:proofErr w:type="gramStart"/>
-      <w:r>
-        <w:rPr>
-          <w:sz w:val="22"/>
-          <w:szCs w:val="22"/>
-        </w:rPr>
-        <w:t>, .</w:t>
-      </w:r>
-      <w:proofErr w:type="spellStart"/>
-      <w:r>
-        <w:rPr>
-          <w:sz w:val="22"/>
-          <w:szCs w:val="22"/>
-        </w:rPr>
-        <w:t>some</w:t>
-      </w:r>
-      <w:proofErr w:type="spellEnd"/>
-      <w:proofErr w:type="gramEnd"/>
-      <w:r>
-        <w:rPr>
-          <w:sz w:val="22"/>
-          <w:szCs w:val="22"/>
-        </w:rPr>
-        <w:t>()</w:t>
+          <w:rFonts w:ascii="Segoe UI Emoji" w:hAnsi="Segoe UI Emoji" w:cs="Segoe UI Emoji"/>
+          <w:b/>
+          <w:bCs/>
+          <w:sz w:val="22"/>
+          <w:szCs w:val="22"/>
+        </w:rPr>
+      </w:pPr>
+      <w:r>
+        <w:rPr>
+          <w:rFonts w:ascii="Segoe UI Emoji" w:hAnsi="Segoe UI Emoji" w:cs="Segoe UI Emoji"/>
+          <w:b/>
+          <w:bCs/>
+          <w:sz w:val="22"/>
+          <w:szCs w:val="22"/>
+        </w:rPr>
+        <w:t>Gestor de películas favoritas (lo actual)</w:t>
       </w:r>
     </w:p>
     <w:p>
       <w:pPr>
         <w:numPr>
           <w:ilvl w:val="0"/>
-          <w:numId w:val="2"/>
+          <w:numId w:val="7"/>
         </w:numPr>
         <w:rPr>
-          <w:sz w:val="22"/>
-          <w:szCs w:val="22"/>
-        </w:rPr>
-      </w:pPr>
-      <w:r>
-        <w:rPr>
-          <w:sz w:val="22"/>
-          <w:szCs w:val="22"/>
-        </w:rPr>
-        <w:t>Mutabilidad vs inmutabilidad.</w:t>
-      </w:r>
-    </w:p>
-    <w:p>
-      <w:pPr>
-        <w:numPr>
-          <w:ilvl w:val="0"/>
-          <w:numId w:val="2"/>
-        </w:numPr>
-        <w:rPr>
-          <w:sz w:val="22"/>
-          <w:szCs w:val="22"/>
-        </w:rPr>
-      </w:pPr>
-      <w:r>
-        <w:rPr>
-          <w:sz w:val="22"/>
-          <w:szCs w:val="22"/>
-        </w:rPr>
-        <w:t xml:space="preserve">Ejercicio integrador: </w:t>
-      </w:r>
-      <w:r>
-        <w:rPr>
-          <w:b/>
-          <w:bCs/>
-          <w:sz w:val="22"/>
-          <w:szCs w:val="22"/>
-        </w:rPr>
-        <w:t>Gestor de Películas favoritas</w:t>
-      </w:r>
-      <w:r>
-        <w:rPr>
-          <w:sz w:val="22"/>
-          <w:szCs w:val="22"/>
-        </w:rPr>
-        <w:t xml:space="preserve"> con </w:t>
-      </w:r>
+          <w:rFonts w:ascii="Segoe UI Emoji" w:hAnsi="Segoe UI Emoji" w:cs="Segoe UI Emoji"/>
+          <w:b/>
+          <w:bCs/>
+          <w:sz w:val="22"/>
+          <w:szCs w:val="22"/>
+        </w:rPr>
+      </w:pPr>
       <w:proofErr w:type="spellStart"/>
       <w:r>
         <w:rPr>
-          <w:sz w:val="22"/>
-          <w:szCs w:val="22"/>
-        </w:rPr>
-        <w:t>localStorage</w:t>
+          <w:rFonts w:ascii="Segoe UI Emoji" w:hAnsi="Segoe UI Emoji" w:cs="Segoe UI Emoji"/>
+          <w:b/>
+          <w:bCs/>
+          <w:sz w:val="22"/>
+          <w:szCs w:val="22"/>
+        </w:rPr>
+        <w:t>To</w:t>
       </w:r>
       <w:proofErr w:type="spellEnd"/>
       <w:r>
         <w:rPr>
-          <w:sz w:val="22"/>
-          <w:szCs w:val="22"/>
-        </w:rPr>
-        <w:t>.</w:t>
-      </w:r>
-    </w:p>
-    <w:p>
-      <w:pPr>
-        <w:rPr>
-          <w:sz w:val="22"/>
-          <w:szCs w:val="22"/>
-        </w:rPr>
-      </w:pPr>
-      <w:r>
-        <w:rPr>
-          <w:sz w:val="22"/>
-          <w:szCs w:val="22"/>
-        </w:rPr>
-        <w:pict w14:anchorId="46D31927">
-          <v:rect id="_x0000_i1037" style="width:0;height:1.5pt" o:hralign="center" o:hrstd="t" o:hr="t" fillcolor="#a0a0a0" stroked="f"/>
-        </w:pict>
-      </w:r>
-    </w:p>
-    <w:p>
-      <w:pPr>
-        <w:rPr>
-          <w:b/>
-          <w:bCs/>
-          <w:sz w:val="22"/>
-          <w:szCs w:val="22"/>
-        </w:rPr>
-      </w:pPr>
-      <w:r>
-        <w:rPr>
-          <w:rFonts w:ascii="Segoe UI Emoji" w:hAnsi="Segoe UI Emoji" w:cs="Segoe UI Emoji"/>
-          <w:b/>
-          <w:bCs/>
-          <w:sz w:val="22"/>
-          <w:szCs w:val="22"/>
-        </w:rPr>
-        <w:t>🔥</w:t>
-      </w:r>
-      <w:r>
-        <w:rPr>
-          <w:b/>
-          <w:bCs/>
-          <w:sz w:val="22"/>
-          <w:szCs w:val="22"/>
-        </w:rPr>
-        <w:t xml:space="preserve"> Módulo 3: DOM y Eventos (justo aquí estamos)</w:t>
-      </w:r>
-    </w:p>
-    <w:p>
-      <w:pPr>
-        <w:rPr>
-          <w:sz w:val="22"/>
-          <w:szCs w:val="22"/>
-        </w:rPr>
-      </w:pPr>
-      <w:r>
-        <w:rPr>
-          <w:b/>
-          <w:bCs/>
-          <w:sz w:val="22"/>
-          <w:szCs w:val="22"/>
-        </w:rPr>
-        <w:t>Objetivos:</w:t>
-      </w:r>
-    </w:p>
-    <w:p>
-      <w:pPr>
-        <w:numPr>
-          <w:ilvl w:val="0"/>
-          <w:numId w:val="3"/>
-        </w:numPr>
-        <w:rPr>
-          <w:sz w:val="22"/>
-          <w:szCs w:val="22"/>
-        </w:rPr>
-      </w:pPr>
-      <w:r>
-        <w:rPr>
-          <w:sz w:val="22"/>
-          <w:szCs w:val="22"/>
-        </w:rPr>
-        <w:t>Seleccionar elementos (</w:t>
+          <w:rFonts w:ascii="Segoe UI Emoji" w:hAnsi="Segoe UI Emoji" w:cs="Segoe UI Emoji"/>
+          <w:b/>
+          <w:bCs/>
+          <w:sz w:val="22"/>
+          <w:szCs w:val="22"/>
+        </w:rPr>
+        <w:t xml:space="preserve">-Do </w:t>
       </w:r>
       <w:proofErr w:type="spellStart"/>
       <w:r>
         <w:rPr>
-          <w:sz w:val="22"/>
-          <w:szCs w:val="22"/>
-        </w:rPr>
-        <w:t>getElementById</w:t>
-      </w:r>
-      <w:proofErr w:type="spellEnd"/>
-      <w:r>
-        <w:rPr>
-          <w:sz w:val="22"/>
-          <w:szCs w:val="22"/>
-        </w:rPr>
-        <w:t xml:space="preserve">, </w:t>
-      </w:r>
-      <w:proofErr w:type="spellStart"/>
-      <w:r>
-        <w:rPr>
-          <w:sz w:val="22"/>
-          <w:szCs w:val="22"/>
-        </w:rPr>
-        <w:t>querySelector</w:t>
-      </w:r>
-      <w:proofErr w:type="spellEnd"/>
-      <w:r>
-        <w:rPr>
-          <w:sz w:val="22"/>
-          <w:szCs w:val="22"/>
-        </w:rPr>
-        <w:t>).</w:t>
-      </w:r>
-    </w:p>
-    <w:p>
-      <w:pPr>
-        <w:numPr>
-          <w:ilvl w:val="0"/>
-          <w:numId w:val="3"/>
-        </w:numPr>
-        <w:rPr>
-          <w:sz w:val="22"/>
-          <w:szCs w:val="22"/>
-        </w:rPr>
-      </w:pPr>
-      <w:r>
-        <w:rPr>
-          <w:sz w:val="22"/>
-          <w:szCs w:val="22"/>
-        </w:rPr>
-        <w:t>Crear y eliminar elementos dinámicamente (</w:t>
-      </w:r>
-      <w:proofErr w:type="spellStart"/>
-      <w:r>
-        <w:rPr>
-          <w:sz w:val="22"/>
-          <w:szCs w:val="22"/>
-        </w:rPr>
-        <w:t>createElement</w:t>
-      </w:r>
-      <w:proofErr w:type="spellEnd"/>
-      <w:r>
-        <w:rPr>
-          <w:sz w:val="22"/>
-          <w:szCs w:val="22"/>
-        </w:rPr>
-        <w:t xml:space="preserve">, </w:t>
-      </w:r>
-      <w:proofErr w:type="spellStart"/>
-      <w:r>
-        <w:rPr>
-          <w:sz w:val="22"/>
-          <w:szCs w:val="22"/>
-        </w:rPr>
-        <w:t>appendChild</w:t>
-      </w:r>
-      <w:proofErr w:type="spellEnd"/>
-      <w:r>
-        <w:rPr>
-          <w:sz w:val="22"/>
-          <w:szCs w:val="22"/>
-        </w:rPr>
-        <w:t xml:space="preserve">, </w:t>
-      </w:r>
-      <w:proofErr w:type="spellStart"/>
-      <w:r>
-        <w:rPr>
-          <w:sz w:val="22"/>
-          <w:szCs w:val="22"/>
-        </w:rPr>
-        <w:t>remove</w:t>
-      </w:r>
-      <w:proofErr w:type="spellEnd"/>
-      <w:r>
-        <w:rPr>
-          <w:sz w:val="22"/>
-          <w:szCs w:val="22"/>
-        </w:rPr>
-        <w:t>).</w:t>
-      </w:r>
-    </w:p>
-    <w:p>
-      <w:pPr>
-        <w:numPr>
-          <w:ilvl w:val="0"/>
-          <w:numId w:val="3"/>
-        </w:numPr>
-        <w:rPr>
-          <w:sz w:val="22"/>
-          <w:szCs w:val="22"/>
-        </w:rPr>
-      </w:pPr>
-      <w:r>
-        <w:rPr>
-          <w:sz w:val="22"/>
-          <w:szCs w:val="22"/>
-        </w:rPr>
-        <w:t>Manejo de eventos (</w:t>
-      </w:r>
-      <w:proofErr w:type="gramStart"/>
-      <w:r>
-        <w:rPr>
-          <w:sz w:val="22"/>
-          <w:szCs w:val="22"/>
-        </w:rPr>
-        <w:t>click</w:t>
-      </w:r>
-      <w:proofErr w:type="gramEnd"/>
-      <w:r>
-        <w:rPr>
-          <w:sz w:val="22"/>
-          <w:szCs w:val="22"/>
-        </w:rPr>
-        <w:t xml:space="preserve">, </w:t>
-      </w:r>
-      <w:proofErr w:type="spellStart"/>
-      <w:r>
-        <w:rPr>
-          <w:sz w:val="22"/>
-          <w:szCs w:val="22"/>
-        </w:rPr>
-        <w:t>submit</w:t>
-      </w:r>
-      <w:proofErr w:type="spellEnd"/>
-      <w:r>
-        <w:rPr>
-          <w:sz w:val="22"/>
-          <w:szCs w:val="22"/>
-        </w:rPr>
-        <w:t>, input).</w:t>
-      </w:r>
-    </w:p>
-    <w:p>
-      <w:pPr>
-        <w:numPr>
-          <w:ilvl w:val="0"/>
-          <w:numId w:val="3"/>
-        </w:numPr>
-        <w:rPr>
-          <w:sz w:val="22"/>
-          <w:szCs w:val="22"/>
-        </w:rPr>
-      </w:pPr>
-      <w:r>
-        <w:rPr>
-          <w:b/>
-          <w:bCs/>
-          <w:sz w:val="22"/>
-          <w:szCs w:val="22"/>
-        </w:rPr>
-        <w:t>Delegación de eventos</w:t>
-      </w:r>
-      <w:r>
-        <w:rPr>
-          <w:sz w:val="22"/>
-          <w:szCs w:val="22"/>
-        </w:rPr>
-        <w:t xml:space="preserve"> (manejar </w:t>
-      </w:r>
-      <w:proofErr w:type="spellStart"/>
-      <w:r>
-        <w:rPr>
-          <w:sz w:val="22"/>
-          <w:szCs w:val="22"/>
-        </w:rPr>
-        <w:t>clicks</w:t>
-      </w:r>
-      <w:proofErr w:type="spellEnd"/>
-      <w:r>
-        <w:rPr>
-          <w:sz w:val="22"/>
-          <w:szCs w:val="22"/>
-        </w:rPr>
-        <w:t xml:space="preserve"> en hijos sin </w:t>
-      </w:r>
-      <w:proofErr w:type="spellStart"/>
-      <w:r>
-        <w:rPr>
-          <w:sz w:val="22"/>
-          <w:szCs w:val="22"/>
-        </w:rPr>
-        <w:t>listeners</w:t>
-      </w:r>
-      <w:proofErr w:type="spellEnd"/>
-      <w:r>
-        <w:rPr>
-          <w:sz w:val="22"/>
-          <w:szCs w:val="22"/>
-        </w:rPr>
-        <w:t xml:space="preserve"> en cada botón).</w:t>
-      </w:r>
-    </w:p>
-    <w:p>
-      <w:pPr>
-        <w:numPr>
-          <w:ilvl w:val="0"/>
-          <w:numId w:val="3"/>
-        </w:numPr>
-        <w:rPr>
-          <w:sz w:val="22"/>
-          <w:szCs w:val="22"/>
-        </w:rPr>
-      </w:pPr>
-      <w:r>
-        <w:rPr>
-          <w:sz w:val="22"/>
-          <w:szCs w:val="22"/>
-        </w:rPr>
-        <w:t>Buenas prácticas: separar render vs lógica, evitar repetición de código.</w:t>
-      </w:r>
-    </w:p>
-    <w:p>
-      <w:pPr>
-        <w:numPr>
-          <w:ilvl w:val="0"/>
-          <w:numId w:val="3"/>
-        </w:numPr>
-        <w:rPr>
-          <w:sz w:val="22"/>
-          <w:szCs w:val="22"/>
-        </w:rPr>
-      </w:pPr>
-      <w:r>
-        <w:rPr>
-          <w:b/>
-          <w:bCs/>
-          <w:sz w:val="22"/>
-          <w:szCs w:val="22"/>
-        </w:rPr>
-        <w:t xml:space="preserve">Persistencia con </w:t>
-      </w:r>
-      <w:proofErr w:type="spellStart"/>
-      <w:r>
-        <w:rPr>
-          <w:b/>
-          <w:bCs/>
-          <w:sz w:val="22"/>
-          <w:szCs w:val="22"/>
-        </w:rPr>
-        <w:t>localStorage</w:t>
-      </w:r>
-      <w:proofErr w:type="spellEnd"/>
-      <w:r>
-        <w:rPr>
-          <w:sz w:val="22"/>
-          <w:szCs w:val="22"/>
-        </w:rPr>
-        <w:t xml:space="preserve"> (ya lo usamos, seguimos reforzando).</w:t>
-      </w:r>
-    </w:p>
-    <w:p>
-      <w:pPr>
-        <w:rPr>
-          <w:sz w:val="22"/>
-          <w:szCs w:val="22"/>
-        </w:rPr>
-      </w:pPr>
-      <w:r>
-        <w:rPr>
-          <w:rFonts w:ascii="Segoe UI Emoji" w:hAnsi="Segoe UI Emoji" w:cs="Segoe UI Emoji"/>
-          <w:sz w:val="22"/>
-          <w:szCs w:val="22"/>
-        </w:rPr>
-        <w:t>📌</w:t>
-      </w:r>
-      <w:r>
-        <w:rPr>
-          <w:sz w:val="22"/>
-          <w:szCs w:val="22"/>
-        </w:rPr>
-        <w:t xml:space="preserve"> Ejercicios que vamos a hacer:</w:t>
-      </w:r>
-    </w:p>
-    <w:p>
-      <w:pPr>
-        <w:numPr>
-          <w:ilvl w:val="0"/>
-          <w:numId w:val="4"/>
-        </w:numPr>
-        <w:rPr>
-          <w:sz w:val="22"/>
-          <w:szCs w:val="22"/>
-        </w:rPr>
-      </w:pPr>
-      <w:r>
-        <w:rPr>
-          <w:sz w:val="22"/>
-          <w:szCs w:val="22"/>
-        </w:rPr>
-        <w:t xml:space="preserve">Extender el </w:t>
-      </w:r>
-      <w:r>
-        <w:rPr>
-          <w:b/>
-          <w:bCs/>
-          <w:sz w:val="22"/>
-          <w:szCs w:val="22"/>
-        </w:rPr>
-        <w:t>gestor de películas</w:t>
-      </w:r>
-      <w:r>
-        <w:rPr>
-          <w:sz w:val="22"/>
-          <w:szCs w:val="22"/>
-        </w:rPr>
-        <w:t xml:space="preserve"> con botón </w:t>
-      </w:r>
-      <w:r>
-        <w:rPr>
-          <w:b/>
-          <w:bCs/>
-          <w:sz w:val="22"/>
-          <w:szCs w:val="22"/>
-        </w:rPr>
-        <w:t>Ver</w:t>
-      </w:r>
-      <w:r>
-        <w:rPr>
-          <w:sz w:val="22"/>
-          <w:szCs w:val="22"/>
-        </w:rPr>
-        <w:t xml:space="preserve"> y </w:t>
-      </w:r>
-      <w:r>
-        <w:rPr>
-          <w:b/>
-          <w:bCs/>
-          <w:sz w:val="22"/>
-          <w:szCs w:val="22"/>
-        </w:rPr>
-        <w:t>Editar</w:t>
-      </w:r>
-      <w:r>
-        <w:rPr>
-          <w:sz w:val="22"/>
-          <w:szCs w:val="22"/>
-        </w:rPr>
-        <w:t>.</w:t>
-      </w:r>
-    </w:p>
-    <w:p>
-      <w:pPr>
-        <w:numPr>
-          <w:ilvl w:val="0"/>
-          <w:numId w:val="4"/>
-        </w:numPr>
-        <w:rPr>
-          <w:sz w:val="22"/>
-          <w:szCs w:val="22"/>
-        </w:rPr>
-      </w:pPr>
-      <w:r>
-        <w:rPr>
-          <w:sz w:val="22"/>
-          <w:szCs w:val="22"/>
-        </w:rPr>
-        <w:t xml:space="preserve">Hacer un </w:t>
-      </w:r>
-      <w:r>
-        <w:rPr>
-          <w:b/>
-          <w:bCs/>
-          <w:sz w:val="22"/>
-          <w:szCs w:val="22"/>
-        </w:rPr>
-        <w:t>buscador en tiempo real</w:t>
-      </w:r>
-      <w:r>
-        <w:rPr>
-          <w:sz w:val="22"/>
-          <w:szCs w:val="22"/>
-        </w:rPr>
-        <w:t xml:space="preserve"> (</w:t>
-      </w:r>
-      <w:proofErr w:type="spellStart"/>
-      <w:r>
-        <w:rPr>
-          <w:sz w:val="22"/>
-          <w:szCs w:val="22"/>
-        </w:rPr>
-        <w:t>event</w:t>
-      </w:r>
-      <w:proofErr w:type="spellEnd"/>
-      <w:r>
-        <w:rPr>
-          <w:sz w:val="22"/>
-          <w:szCs w:val="22"/>
-        </w:rPr>
-        <w:t xml:space="preserve"> input).</w:t>
-      </w:r>
-    </w:p>
-    <w:p>
-      <w:pPr>
-        <w:numPr>
-          <w:ilvl w:val="0"/>
-          <w:numId w:val="4"/>
-        </w:numPr>
-        <w:rPr>
-          <w:sz w:val="22"/>
-          <w:szCs w:val="22"/>
-        </w:rPr>
-      </w:pPr>
-      <w:r>
-        <w:rPr>
-          <w:sz w:val="22"/>
-          <w:szCs w:val="22"/>
-        </w:rPr>
-        <w:t xml:space="preserve">Crear un </w:t>
-      </w:r>
-      <w:r>
-        <w:rPr>
-          <w:b/>
-          <w:bCs/>
-          <w:sz w:val="22"/>
-          <w:szCs w:val="22"/>
-        </w:rPr>
-        <w:t>mini-</w:t>
-      </w:r>
-      <w:proofErr w:type="spellStart"/>
-      <w:r>
-        <w:rPr>
-          <w:b/>
-          <w:bCs/>
-          <w:sz w:val="22"/>
-          <w:szCs w:val="22"/>
-        </w:rPr>
-        <w:t>ToDo</w:t>
-      </w:r>
-      <w:proofErr w:type="spellEnd"/>
-      <w:r>
-        <w:rPr>
-          <w:b/>
-          <w:bCs/>
-          <w:sz w:val="22"/>
-          <w:szCs w:val="22"/>
-        </w:rPr>
-        <w:t xml:space="preserve"> </w:t>
-      </w:r>
-      <w:proofErr w:type="spellStart"/>
-      <w:r>
-        <w:rPr>
+          <w:rFonts w:ascii="Segoe UI Emoji" w:hAnsi="Segoe UI Emoji" w:cs="Segoe UI Emoji"/>
           <w:b/>
           <w:bCs/>
           <w:sz w:val="22"/>
           <w:szCs w:val="22"/>
         </w:rPr>
         <w:t>list</w:t>
-      </w:r>
-      <w:proofErr w:type="spellEnd"/>
-      <w:r>
-        <w:rPr>
-          <w:sz w:val="22"/>
-          <w:szCs w:val="22"/>
-        </w:rPr>
-        <w:t xml:space="preserve"> para comparar patrones.</w:t>
-      </w:r>
-    </w:p>
-    <w:p>
-      <w:pPr>
-        <w:rPr>
-          <w:sz w:val="22"/>
-          <w:szCs w:val="22"/>
-        </w:rPr>
-      </w:pPr>
-      <w:r>
-        <w:rPr>
-          <w:sz w:val="22"/>
-          <w:szCs w:val="22"/>
-        </w:rPr>
-        <w:pict w14:anchorId="2B78D0E6">
-          <v:rect id="_x0000_i1038" style="width:0;height:1.5pt" o:hralign="center" o:hrstd="t" o:hr="t" fillcolor="#a0a0a0" stroked="f"/>
-        </w:pict>
-      </w:r>
-    </w:p>
-    <w:p>
-      <w:pPr>
-        <w:rPr>
-          <w:b/>
-          <w:bCs/>
-          <w:sz w:val="22"/>
-          <w:szCs w:val="22"/>
-        </w:rPr>
-      </w:pPr>
-      <w:r>
-        <w:rPr>
-          <w:rFonts w:ascii="Segoe UI Emoji" w:hAnsi="Segoe UI Emoji" w:cs="Segoe UI Emoji"/>
-          <w:b/>
-          <w:bCs/>
-          <w:sz w:val="22"/>
-          <w:szCs w:val="22"/>
-        </w:rPr>
-        <w:t>🔜</w:t>
-      </w:r>
-      <w:r>
-        <w:rPr>
-          <w:b/>
-          <w:bCs/>
-          <w:sz w:val="22"/>
-          <w:szCs w:val="22"/>
-        </w:rPr>
-        <w:t xml:space="preserve"> Módulo 4: Consumo de </w:t>
-      </w:r>
-      <w:proofErr w:type="spellStart"/>
-      <w:r>
-        <w:rPr>
-          <w:b/>
-          <w:bCs/>
-          <w:sz w:val="22"/>
-          <w:szCs w:val="22"/>
-        </w:rPr>
-        <w:t>APIs</w:t>
       </w:r>
       <w:proofErr w:type="spellEnd"/>
     </w:p>
     <w:p>
       <w:pPr>
-        <w:rPr>
-          <w:sz w:val="22"/>
-          <w:szCs w:val="22"/>
-        </w:rPr>
-      </w:pPr>
-      <w:r>
-        <w:rPr>
-          <w:b/>
-          <w:bCs/>
-          <w:sz w:val="22"/>
-          <w:szCs w:val="22"/>
-        </w:rPr>
-        <w:t>Objetivos:</w:t>
+        <w:numPr>
+          <w:ilvl w:val="0"/>
+          <w:numId w:val="7"/>
+        </w:numPr>
+        <w:rPr>
+          <w:rFonts w:ascii="Segoe UI Emoji" w:hAnsi="Segoe UI Emoji" w:cs="Segoe UI Emoji"/>
+          <w:b/>
+          <w:bCs/>
+          <w:sz w:val="22"/>
+          <w:szCs w:val="22"/>
+        </w:rPr>
+      </w:pPr>
+      <w:r>
+        <w:rPr>
+          <w:rFonts w:ascii="Segoe UI Emoji" w:hAnsi="Segoe UI Emoji" w:cs="Segoe UI Emoji"/>
+          <w:b/>
+          <w:bCs/>
+          <w:sz w:val="22"/>
+          <w:szCs w:val="22"/>
+        </w:rPr>
+        <w:t>Galería con filtros</w:t>
       </w:r>
     </w:p>
     <w:p>
       <w:pPr>
-        <w:numPr>
-          <w:ilvl w:val="0"/>
-          <w:numId w:val="5"/>
-        </w:numPr>
-        <w:rPr>
-          <w:sz w:val="22"/>
-          <w:szCs w:val="22"/>
-        </w:rPr>
-      </w:pPr>
-      <w:proofErr w:type="spellStart"/>
-      <w:proofErr w:type="gramStart"/>
-      <w:r>
-        <w:rPr>
-          <w:sz w:val="22"/>
-          <w:szCs w:val="22"/>
-        </w:rPr>
-        <w:t>fetch</w:t>
-      </w:r>
-      <w:proofErr w:type="spellEnd"/>
-      <w:r>
-        <w:rPr>
-          <w:sz w:val="22"/>
-          <w:szCs w:val="22"/>
-        </w:rPr>
-        <w:t>(</w:t>
-      </w:r>
-      <w:proofErr w:type="gramEnd"/>
-      <w:r>
-        <w:rPr>
-          <w:sz w:val="22"/>
-          <w:szCs w:val="22"/>
-        </w:rPr>
-        <w:t>) y promesas.</w:t>
+        <w:rPr>
+          <w:rFonts w:ascii="Segoe UI Emoji" w:hAnsi="Segoe UI Emoji" w:cs="Segoe UI Emoji"/>
+          <w:b/>
+          <w:bCs/>
+          <w:sz w:val="22"/>
+          <w:szCs w:val="22"/>
+        </w:rPr>
+      </w:pPr>
+      <w:r>
+        <w:rPr>
+          <w:rFonts w:ascii="Segoe UI Emoji" w:hAnsi="Segoe UI Emoji" w:cs="Segoe UI Emoji"/>
+          <w:b/>
+          <w:bCs/>
+          <w:sz w:val="22"/>
+          <w:szCs w:val="22"/>
+        </w:rPr>
+        <w:t>👉 Aquí es donde estamos justo ahora, viendo delegación de eventos + manipulación dinámica.</w:t>
       </w:r>
     </w:p>
     <w:p>
       <w:pPr>
-        <w:numPr>
-          <w:ilvl w:val="0"/>
-          <w:numId w:val="5"/>
-        </w:numPr>
-        <w:rPr>
-          <w:sz w:val="22"/>
-          <w:szCs w:val="22"/>
-        </w:rPr>
-      </w:pPr>
-      <w:proofErr w:type="spellStart"/>
-      <w:r>
-        <w:rPr>
-          <w:sz w:val="22"/>
-          <w:szCs w:val="22"/>
-        </w:rPr>
-        <w:t>async</w:t>
-      </w:r>
-      <w:proofErr w:type="spellEnd"/>
-      <w:r>
-        <w:rPr>
-          <w:sz w:val="22"/>
-          <w:szCs w:val="22"/>
-        </w:rPr>
-        <w:t>/</w:t>
-      </w:r>
-      <w:proofErr w:type="spellStart"/>
-      <w:r>
-        <w:rPr>
-          <w:sz w:val="22"/>
-          <w:szCs w:val="22"/>
-        </w:rPr>
-        <w:t>await</w:t>
-      </w:r>
-      <w:proofErr w:type="spellEnd"/>
-      <w:r>
-        <w:rPr>
-          <w:sz w:val="22"/>
-          <w:szCs w:val="22"/>
-        </w:rPr>
-        <w:t>.</w:t>
+        <w:rPr>
+          <w:rFonts w:ascii="Segoe UI Emoji" w:hAnsi="Segoe UI Emoji" w:cs="Segoe UI Emoji"/>
+          <w:b/>
+          <w:bCs/>
+          <w:sz w:val="22"/>
+          <w:szCs w:val="22"/>
+        </w:rPr>
+      </w:pPr>
+      <w:r>
+        <w:rPr>
+          <w:rFonts w:ascii="Segoe UI Emoji" w:hAnsi="Segoe UI Emoji" w:cs="Segoe UI Emoji"/>
+          <w:b/>
+          <w:bCs/>
+          <w:sz w:val="22"/>
+          <w:szCs w:val="22"/>
+        </w:rPr>
+        <w:pict w14:anchorId="3686B1D6">
+          <v:rect id="_x0000_i1073" style="width:0;height:1.5pt" o:hralign="center" o:hrstd="t" o:hr="t" fillcolor="#a0a0a0" stroked="f"/>
+        </w:pict>
       </w:r>
     </w:p>
     <w:p>
       <w:pPr>
-        <w:numPr>
-          <w:ilvl w:val="0"/>
-          <w:numId w:val="5"/>
-        </w:numPr>
-        <w:rPr>
-          <w:sz w:val="22"/>
-          <w:szCs w:val="22"/>
-        </w:rPr>
-      </w:pPr>
-      <w:r>
-        <w:rPr>
-          <w:sz w:val="22"/>
-          <w:szCs w:val="22"/>
-        </w:rPr>
-        <w:t>Manejo de errores con try/catch.</w:t>
+        <w:rPr>
+          <w:rFonts w:ascii="Segoe UI Emoji" w:hAnsi="Segoe UI Emoji" w:cs="Segoe UI Emoji"/>
+          <w:b/>
+          <w:bCs/>
+          <w:sz w:val="22"/>
+          <w:szCs w:val="22"/>
+        </w:rPr>
+      </w:pPr>
+      <w:r>
+        <w:rPr>
+          <w:rFonts w:ascii="Segoe UI Emoji" w:hAnsi="Segoe UI Emoji" w:cs="Segoe UI Emoji"/>
+          <w:b/>
+          <w:bCs/>
+          <w:sz w:val="22"/>
+          <w:szCs w:val="22"/>
+        </w:rPr>
+        <w:t xml:space="preserve">🔵 Módulo 4: </w:t>
+      </w:r>
+      <w:proofErr w:type="spellStart"/>
+      <w:r>
+        <w:rPr>
+          <w:rFonts w:ascii="Segoe UI Emoji" w:hAnsi="Segoe UI Emoji" w:cs="Segoe UI Emoji"/>
+          <w:b/>
+          <w:bCs/>
+          <w:sz w:val="22"/>
+          <w:szCs w:val="22"/>
+        </w:rPr>
+        <w:t>localStorage</w:t>
+      </w:r>
+      <w:proofErr w:type="spellEnd"/>
+      <w:r>
+        <w:rPr>
+          <w:rFonts w:ascii="Segoe UI Emoji" w:hAnsi="Segoe UI Emoji" w:cs="Segoe UI Emoji"/>
+          <w:b/>
+          <w:bCs/>
+          <w:sz w:val="22"/>
+          <w:szCs w:val="22"/>
+        </w:rPr>
+        <w:t xml:space="preserve"> y persistencia de datos</w:t>
       </w:r>
     </w:p>
     <w:p>
       <w:pPr>
-        <w:numPr>
-          <w:ilvl w:val="0"/>
-          <w:numId w:val="5"/>
-        </w:numPr>
-        <w:rPr>
-          <w:sz w:val="22"/>
-          <w:szCs w:val="22"/>
-        </w:rPr>
-      </w:pPr>
-      <w:r>
-        <w:rPr>
+        <w:rPr>
+          <w:rFonts w:ascii="Segoe UI Emoji" w:hAnsi="Segoe UI Emoji" w:cs="Segoe UI Emoji"/>
+          <w:b/>
+          <w:bCs/>
+          <w:sz w:val="22"/>
+          <w:szCs w:val="22"/>
+        </w:rPr>
+      </w:pPr>
+      <w:r>
+        <w:rPr>
+          <w:rFonts w:ascii="Segoe UI Emoji" w:hAnsi="Segoe UI Emoji" w:cs="Segoe UI Emoji"/>
+          <w:b/>
+          <w:bCs/>
           <w:sz w:val="22"/>
           <w:szCs w:val="22"/>
         </w:rPr>
         <w:lastRenderedPageBreak/>
-        <w:t>Manipular datos recibidos y mostrarlos en el DOM.</w:t>
+        <w:t>📌 Guardar y obtener datos en el navegador</w:t>
+      </w:r>
+      <w:r>
+        <w:rPr>
+          <w:rFonts w:ascii="Segoe UI Emoji" w:hAnsi="Segoe UI Emoji" w:cs="Segoe UI Emoji"/>
+          <w:b/>
+          <w:bCs/>
+          <w:sz w:val="22"/>
+          <w:szCs w:val="22"/>
+        </w:rPr>
+        <w:br/>
+        <w:t xml:space="preserve">📌 Convertir datos con </w:t>
+      </w:r>
+      <w:proofErr w:type="spellStart"/>
+      <w:r>
+        <w:rPr>
+          <w:rFonts w:ascii="Segoe UI Emoji" w:hAnsi="Segoe UI Emoji" w:cs="Segoe UI Emoji"/>
+          <w:b/>
+          <w:bCs/>
+          <w:sz w:val="22"/>
+          <w:szCs w:val="22"/>
+        </w:rPr>
+        <w:t>JSON.stringify</w:t>
+      </w:r>
+      <w:proofErr w:type="spellEnd"/>
+      <w:r>
+        <w:rPr>
+          <w:rFonts w:ascii="Segoe UI Emoji" w:hAnsi="Segoe UI Emoji" w:cs="Segoe UI Emoji"/>
+          <w:b/>
+          <w:bCs/>
+          <w:sz w:val="22"/>
+          <w:szCs w:val="22"/>
+        </w:rPr>
+        <w:t xml:space="preserve"> y </w:t>
+      </w:r>
+      <w:proofErr w:type="spellStart"/>
+      <w:r>
+        <w:rPr>
+          <w:rFonts w:ascii="Segoe UI Emoji" w:hAnsi="Segoe UI Emoji" w:cs="Segoe UI Emoji"/>
+          <w:b/>
+          <w:bCs/>
+          <w:sz w:val="22"/>
+          <w:szCs w:val="22"/>
+        </w:rPr>
+        <w:t>JSON.parse</w:t>
+      </w:r>
+      <w:proofErr w:type="spellEnd"/>
+      <w:r>
+        <w:rPr>
+          <w:rFonts w:ascii="Segoe UI Emoji" w:hAnsi="Segoe UI Emoji" w:cs="Segoe UI Emoji"/>
+          <w:b/>
+          <w:bCs/>
+          <w:sz w:val="22"/>
+          <w:szCs w:val="22"/>
+        </w:rPr>
+        <w:br/>
+        <w:t>📌 Hacer persistente un CRUD sencillo (lo estamos aplicando ya en el gestor de películas).</w:t>
       </w:r>
     </w:p>
     <w:p>
       <w:pPr>
-        <w:numPr>
-          <w:ilvl w:val="0"/>
-          <w:numId w:val="5"/>
-        </w:numPr>
-        <w:rPr>
-          <w:sz w:val="22"/>
-          <w:szCs w:val="22"/>
-        </w:rPr>
-      </w:pPr>
-      <w:r>
-        <w:rPr>
-          <w:sz w:val="22"/>
-          <w:szCs w:val="22"/>
-        </w:rPr>
-        <w:t>Ejercicios:</w:t>
+        <w:rPr>
+          <w:rFonts w:ascii="Segoe UI Emoji" w:hAnsi="Segoe UI Emoji" w:cs="Segoe UI Emoji"/>
+          <w:b/>
+          <w:bCs/>
+          <w:sz w:val="22"/>
+          <w:szCs w:val="22"/>
+        </w:rPr>
+      </w:pPr>
+      <w:r>
+        <w:rPr>
+          <w:rFonts w:ascii="Segoe UI Emoji" w:hAnsi="Segoe UI Emoji" w:cs="Segoe UI Emoji"/>
+          <w:b/>
+          <w:bCs/>
+          <w:sz w:val="22"/>
+          <w:szCs w:val="22"/>
+        </w:rPr>
+        <w:pict w14:anchorId="68612F4A">
+          <v:rect id="_x0000_i1074" style="width:0;height:1.5pt" o:hralign="center" o:hrstd="t" o:hr="t" fillcolor="#a0a0a0" stroked="f"/>
+        </w:pict>
       </w:r>
     </w:p>
     <w:p>
       <w:pPr>
-        <w:numPr>
-          <w:ilvl w:val="1"/>
-          <w:numId w:val="5"/>
-        </w:numPr>
-        <w:rPr>
-          <w:sz w:val="22"/>
-          <w:szCs w:val="22"/>
-        </w:rPr>
-      </w:pPr>
-      <w:r>
-        <w:rPr>
-          <w:sz w:val="22"/>
-          <w:szCs w:val="22"/>
-        </w:rPr>
-        <w:t xml:space="preserve">Llamar a la </w:t>
-      </w:r>
-      <w:proofErr w:type="spellStart"/>
-      <w:r>
-        <w:rPr>
-          <w:b/>
-          <w:bCs/>
-          <w:sz w:val="22"/>
-          <w:szCs w:val="22"/>
-        </w:rPr>
-        <w:t>OMDb</w:t>
-      </w:r>
-      <w:proofErr w:type="spellEnd"/>
-      <w:r>
-        <w:rPr>
-          <w:b/>
-          <w:bCs/>
-          <w:sz w:val="22"/>
-          <w:szCs w:val="22"/>
-        </w:rPr>
-        <w:t xml:space="preserve"> API</w:t>
-      </w:r>
-      <w:r>
-        <w:rPr>
-          <w:sz w:val="22"/>
-          <w:szCs w:val="22"/>
-        </w:rPr>
-        <w:t xml:space="preserve"> (películas) o </w:t>
-      </w:r>
-      <w:proofErr w:type="spellStart"/>
-      <w:r>
-        <w:rPr>
-          <w:b/>
-          <w:bCs/>
-          <w:sz w:val="22"/>
-          <w:szCs w:val="22"/>
-        </w:rPr>
-        <w:t>PokéAPI</w:t>
-      </w:r>
-      <w:proofErr w:type="spellEnd"/>
-      <w:r>
-        <w:rPr>
-          <w:sz w:val="22"/>
-          <w:szCs w:val="22"/>
-        </w:rPr>
-        <w:t>.</w:t>
+        <w:rPr>
+          <w:rFonts w:ascii="Segoe UI Emoji" w:hAnsi="Segoe UI Emoji" w:cs="Segoe UI Emoji"/>
+          <w:b/>
+          <w:bCs/>
+          <w:sz w:val="22"/>
+          <w:szCs w:val="22"/>
+        </w:rPr>
+      </w:pPr>
+      <w:r>
+        <w:rPr>
+          <w:rFonts w:ascii="Segoe UI Emoji" w:hAnsi="Segoe UI Emoji" w:cs="Segoe UI Emoji"/>
+          <w:b/>
+          <w:bCs/>
+          <w:sz w:val="22"/>
+          <w:szCs w:val="22"/>
+        </w:rPr>
+        <w:t>🔵 Módulo 5: Funciones avanzadas y asincronía</w:t>
       </w:r>
     </w:p>
     <w:p>
       <w:pPr>
-        <w:numPr>
-          <w:ilvl w:val="1"/>
-          <w:numId w:val="5"/>
-        </w:numPr>
-        <w:rPr>
-          <w:sz w:val="22"/>
-          <w:szCs w:val="22"/>
-        </w:rPr>
-      </w:pPr>
-      <w:r>
-        <w:rPr>
-          <w:sz w:val="22"/>
-          <w:szCs w:val="22"/>
-        </w:rPr>
-        <w:t>Mostrar resultados en tabla/tarjetas.</w:t>
+        <w:rPr>
+          <w:rFonts w:ascii="Segoe UI Emoji" w:hAnsi="Segoe UI Emoji" w:cs="Segoe UI Emoji"/>
+          <w:b/>
+          <w:bCs/>
+          <w:sz w:val="22"/>
+          <w:szCs w:val="22"/>
+        </w:rPr>
+      </w:pPr>
+      <w:r>
+        <w:rPr>
+          <w:rFonts w:ascii="Segoe UI Emoji" w:hAnsi="Segoe UI Emoji" w:cs="Segoe UI Emoji"/>
+          <w:b/>
+          <w:bCs/>
+          <w:sz w:val="22"/>
+          <w:szCs w:val="22"/>
+        </w:rPr>
+        <w:t xml:space="preserve">📌 </w:t>
+      </w:r>
+      <w:proofErr w:type="spellStart"/>
+      <w:r>
+        <w:rPr>
+          <w:rFonts w:ascii="Segoe UI Emoji" w:hAnsi="Segoe UI Emoji" w:cs="Segoe UI Emoji"/>
+          <w:b/>
+          <w:bCs/>
+          <w:sz w:val="22"/>
+          <w:szCs w:val="22"/>
+        </w:rPr>
+        <w:t>Callbacks</w:t>
+      </w:r>
+      <w:proofErr w:type="spellEnd"/>
+      <w:r>
+        <w:rPr>
+          <w:rFonts w:ascii="Segoe UI Emoji" w:hAnsi="Segoe UI Emoji" w:cs="Segoe UI Emoji"/>
+          <w:b/>
+          <w:bCs/>
+          <w:sz w:val="22"/>
+          <w:szCs w:val="22"/>
+        </w:rPr>
+        <w:br/>
+        <w:t>📌 Promesas</w:t>
+      </w:r>
+      <w:r>
+        <w:rPr>
+          <w:rFonts w:ascii="Segoe UI Emoji" w:hAnsi="Segoe UI Emoji" w:cs="Segoe UI Emoji"/>
+          <w:b/>
+          <w:bCs/>
+          <w:sz w:val="22"/>
+          <w:szCs w:val="22"/>
+        </w:rPr>
+        <w:br/>
+        <w:t xml:space="preserve">📌 </w:t>
+      </w:r>
+      <w:proofErr w:type="spellStart"/>
+      <w:r>
+        <w:rPr>
+          <w:rFonts w:ascii="Segoe UI Emoji" w:hAnsi="Segoe UI Emoji" w:cs="Segoe UI Emoji"/>
+          <w:b/>
+          <w:bCs/>
+          <w:sz w:val="22"/>
+          <w:szCs w:val="22"/>
+        </w:rPr>
+        <w:t>async</w:t>
+      </w:r>
+      <w:proofErr w:type="spellEnd"/>
+      <w:r>
+        <w:rPr>
+          <w:rFonts w:ascii="Segoe UI Emoji" w:hAnsi="Segoe UI Emoji" w:cs="Segoe UI Emoji"/>
+          <w:b/>
+          <w:bCs/>
+          <w:sz w:val="22"/>
+          <w:szCs w:val="22"/>
+        </w:rPr>
+        <w:t>/</w:t>
+      </w:r>
+      <w:proofErr w:type="spellStart"/>
+      <w:r>
+        <w:rPr>
+          <w:rFonts w:ascii="Segoe UI Emoji" w:hAnsi="Segoe UI Emoji" w:cs="Segoe UI Emoji"/>
+          <w:b/>
+          <w:bCs/>
+          <w:sz w:val="22"/>
+          <w:szCs w:val="22"/>
+        </w:rPr>
+        <w:t>await</w:t>
+      </w:r>
+      <w:proofErr w:type="spellEnd"/>
+      <w:r>
+        <w:rPr>
+          <w:rFonts w:ascii="Segoe UI Emoji" w:hAnsi="Segoe UI Emoji" w:cs="Segoe UI Emoji"/>
+          <w:b/>
+          <w:bCs/>
+          <w:sz w:val="22"/>
+          <w:szCs w:val="22"/>
+        </w:rPr>
+        <w:br/>
+        <w:t xml:space="preserve">📌 </w:t>
+      </w:r>
+      <w:proofErr w:type="spellStart"/>
+      <w:r>
+        <w:rPr>
+          <w:rFonts w:ascii="Segoe UI Emoji" w:hAnsi="Segoe UI Emoji" w:cs="Segoe UI Emoji"/>
+          <w:b/>
+          <w:bCs/>
+          <w:sz w:val="22"/>
+          <w:szCs w:val="22"/>
+        </w:rPr>
+        <w:t>Fetch</w:t>
+      </w:r>
+      <w:proofErr w:type="spellEnd"/>
+      <w:r>
+        <w:rPr>
+          <w:rFonts w:ascii="Segoe UI Emoji" w:hAnsi="Segoe UI Emoji" w:cs="Segoe UI Emoji"/>
+          <w:b/>
+          <w:bCs/>
+          <w:sz w:val="22"/>
+          <w:szCs w:val="22"/>
+        </w:rPr>
+        <w:t xml:space="preserve"> API (para consumir datos externos)</w:t>
       </w:r>
     </w:p>
     <w:p>
       <w:pPr>
-        <w:numPr>
-          <w:ilvl w:val="1"/>
-          <w:numId w:val="5"/>
-        </w:numPr>
-        <w:rPr>
-          <w:sz w:val="22"/>
-          <w:szCs w:val="22"/>
-        </w:rPr>
-      </w:pPr>
-      <w:r>
-        <w:rPr>
-          <w:sz w:val="22"/>
-          <w:szCs w:val="22"/>
-        </w:rPr>
-        <w:t>Buscar datos y renderizar dinámicamente.</w:t>
+        <w:rPr>
+          <w:rFonts w:ascii="Segoe UI Emoji" w:hAnsi="Segoe UI Emoji" w:cs="Segoe UI Emoji"/>
+          <w:b/>
+          <w:bCs/>
+          <w:sz w:val="22"/>
+          <w:szCs w:val="22"/>
+        </w:rPr>
+      </w:pPr>
+      <w:r>
+        <w:rPr>
+          <w:rFonts w:ascii="Segoe UI Emoji" w:hAnsi="Segoe UI Emoji" w:cs="Segoe UI Emoji"/>
+          <w:b/>
+          <w:bCs/>
+          <w:sz w:val="22"/>
+          <w:szCs w:val="22"/>
+        </w:rPr>
+        <w:pict w14:anchorId="73600DD6">
+          <v:rect id="_x0000_i1075" style="width:0;height:1.5pt" o:hralign="center" o:hrstd="t" o:hr="t" fillcolor="#a0a0a0" stroked="f"/>
+        </w:pict>
       </w:r>
     </w:p>
     <w:p>
       <w:pPr>
         <w:rPr>
-          <w:sz w:val="22"/>
-          <w:szCs w:val="22"/>
+          <w:rFonts w:ascii="Segoe UI Emoji" w:hAnsi="Segoe UI Emoji" w:cs="Segoe UI Emoji"/>
+          <w:b/>
+          <w:bCs/>
+          <w:sz w:val="22"/>
+          <w:szCs w:val="22"/>
+        </w:rPr>
+      </w:pPr>
+      <w:r>
+        <w:rPr>
+          <w:rFonts w:ascii="Segoe UI Emoji" w:hAnsi="Segoe UI Emoji" w:cs="Segoe UI Emoji"/>
+          <w:b/>
+          <w:bCs/>
+          <w:sz w:val="22"/>
+          <w:szCs w:val="22"/>
+        </w:rPr>
+        <w:t>🔵 Módulo 6: Introducción a React</w:t>
+      </w:r>
+    </w:p>
+    <w:p>
+      <w:pPr>
+        <w:rPr>
+          <w:rFonts w:ascii="Segoe UI Emoji" w:hAnsi="Segoe UI Emoji" w:cs="Segoe UI Emoji"/>
+          <w:b/>
+          <w:bCs/>
+          <w:sz w:val="22"/>
+          <w:szCs w:val="22"/>
+        </w:rPr>
+      </w:pPr>
+      <w:r>
+        <w:rPr>
+          <w:rFonts w:ascii="Segoe UI Emoji" w:hAnsi="Segoe UI Emoji" w:cs="Segoe UI Emoji"/>
+          <w:b/>
+          <w:bCs/>
+          <w:sz w:val="22"/>
+          <w:szCs w:val="22"/>
+        </w:rPr>
+        <w:t>📌 JSX y componentes</w:t>
+      </w:r>
+      <w:r>
+        <w:rPr>
+          <w:rFonts w:ascii="Segoe UI Emoji" w:hAnsi="Segoe UI Emoji" w:cs="Segoe UI Emoji"/>
+          <w:b/>
+          <w:bCs/>
+          <w:sz w:val="22"/>
+          <w:szCs w:val="22"/>
+        </w:rPr>
+        <w:br/>
+        <w:t xml:space="preserve">📌 </w:t>
+      </w:r>
+      <w:proofErr w:type="spellStart"/>
+      <w:r>
+        <w:rPr>
+          <w:rFonts w:ascii="Segoe UI Emoji" w:hAnsi="Segoe UI Emoji" w:cs="Segoe UI Emoji"/>
+          <w:b/>
+          <w:bCs/>
+          <w:sz w:val="22"/>
+          <w:szCs w:val="22"/>
+        </w:rPr>
+        <w:t>Props</w:t>
+      </w:r>
+      <w:proofErr w:type="spellEnd"/>
+      <w:r>
+        <w:rPr>
+          <w:rFonts w:ascii="Segoe UI Emoji" w:hAnsi="Segoe UI Emoji" w:cs="Segoe UI Emoji"/>
+          <w:b/>
+          <w:bCs/>
+          <w:sz w:val="22"/>
+          <w:szCs w:val="22"/>
+        </w:rPr>
+        <w:t xml:space="preserve"> y estado (useState)</w:t>
+      </w:r>
+      <w:r>
+        <w:rPr>
+          <w:rFonts w:ascii="Segoe UI Emoji" w:hAnsi="Segoe UI Emoji" w:cs="Segoe UI Emoji"/>
+          <w:b/>
+          <w:bCs/>
+          <w:sz w:val="22"/>
+          <w:szCs w:val="22"/>
+        </w:rPr>
+        <w:br/>
+        <w:t>📌 Manejo de listas y eventos en React</w:t>
+      </w:r>
+      <w:r>
+        <w:rPr>
+          <w:rFonts w:ascii="Segoe UI Emoji" w:hAnsi="Segoe UI Emoji" w:cs="Segoe UI Emoji"/>
+          <w:b/>
+          <w:bCs/>
+          <w:sz w:val="22"/>
+          <w:szCs w:val="22"/>
+        </w:rPr>
+        <w:br/>
+        <w:t xml:space="preserve">📌 Integración con </w:t>
+      </w:r>
+      <w:proofErr w:type="spellStart"/>
+      <w:r>
+        <w:rPr>
+          <w:rFonts w:ascii="Segoe UI Emoji" w:hAnsi="Segoe UI Emoji" w:cs="Segoe UI Emoji"/>
+          <w:b/>
+          <w:bCs/>
+          <w:sz w:val="22"/>
+          <w:szCs w:val="22"/>
+        </w:rPr>
+        <w:t>APIs</w:t>
+      </w:r>
+      <w:proofErr w:type="spellEnd"/>
+      <w:r>
+        <w:rPr>
+          <w:rFonts w:ascii="Segoe UI Emoji" w:hAnsi="Segoe UI Emoji" w:cs="Segoe UI Emoji"/>
+          <w:b/>
+          <w:bCs/>
+          <w:sz w:val="22"/>
+          <w:szCs w:val="22"/>
+        </w:rPr>
+        <w:t xml:space="preserve"> (</w:t>
+      </w:r>
+      <w:proofErr w:type="spellStart"/>
+      <w:r>
+        <w:rPr>
+          <w:rFonts w:ascii="Segoe UI Emoji" w:hAnsi="Segoe UI Emoji" w:cs="Segoe UI Emoji"/>
+          <w:b/>
+          <w:bCs/>
+          <w:sz w:val="22"/>
+          <w:szCs w:val="22"/>
+        </w:rPr>
+        <w:t>fetch</w:t>
+      </w:r>
+      <w:proofErr w:type="spellEnd"/>
+      <w:r>
+        <w:rPr>
+          <w:rFonts w:ascii="Segoe UI Emoji" w:hAnsi="Segoe UI Emoji" w:cs="Segoe UI Emoji"/>
+          <w:b/>
+          <w:bCs/>
+          <w:sz w:val="22"/>
+          <w:szCs w:val="22"/>
+        </w:rPr>
+        <w:t xml:space="preserve"> + </w:t>
+      </w:r>
+      <w:proofErr w:type="spellStart"/>
+      <w:r>
+        <w:rPr>
+          <w:rFonts w:ascii="Segoe UI Emoji" w:hAnsi="Segoe UI Emoji" w:cs="Segoe UI Emoji"/>
+          <w:b/>
+          <w:bCs/>
+          <w:sz w:val="22"/>
+          <w:szCs w:val="22"/>
+        </w:rPr>
+        <w:t>hooks</w:t>
+      </w:r>
+      <w:proofErr w:type="spellEnd"/>
+      <w:r>
+        <w:rPr>
+          <w:rFonts w:ascii="Segoe UI Emoji" w:hAnsi="Segoe UI Emoji" w:cs="Segoe UI Emoji"/>
+          <w:b/>
+          <w:bCs/>
+          <w:sz w:val="22"/>
+          <w:szCs w:val="22"/>
+        </w:rPr>
+        <w:t xml:space="preserve"> personalizados)</w:t>
+      </w:r>
+      <w:r>
+        <w:rPr>
+          <w:rFonts w:ascii="Segoe UI Emoji" w:hAnsi="Segoe UI Emoji" w:cs="Segoe UI Emoji"/>
+          <w:b/>
+          <w:bCs/>
+          <w:sz w:val="22"/>
+          <w:szCs w:val="22"/>
+        </w:rPr>
+        <w:br/>
+        <w:t>📌 Proyecto: Gestor de películas en React 🚀</w:t>
+      </w:r>
+    </w:p>
+    <w:p>
+      <w:pPr>
+        <w:rPr>
+          <w:rFonts w:ascii="Segoe UI Emoji" w:hAnsi="Segoe UI Emoji" w:cs="Segoe UI Emoji"/>
+          <w:b/>
+          <w:bCs/>
+          <w:sz w:val="22"/>
+          <w:szCs w:val="22"/>
+        </w:rPr>
+      </w:pPr>
+      <w:r>
+        <w:rPr>
+          <w:rFonts w:ascii="Segoe UI Emoji" w:hAnsi="Segoe UI Emoji" w:cs="Segoe UI Emoji"/>
+          <w:b/>
+          <w:bCs/>
+          <w:sz w:val="22"/>
+          <w:szCs w:val="22"/>
+        </w:rPr>
+        <w:pict w14:anchorId="46FFB06B">
+          <v:rect id="_x0000_i1076" style="width:0;height:1.5pt" o:hralign="center" o:hrstd="t" o:hr="t" fillcolor="#a0a0a0" stroked="f"/>
+        </w:pict>
+      </w:r>
+    </w:p>
+    <w:p>
+      <w:pPr>
+        <w:rPr>
+          <w:rFonts w:ascii="Segoe UI Emoji" w:hAnsi="Segoe UI Emoji" w:cs="Segoe UI Emoji"/>
+          <w:b/>
+          <w:bCs/>
+          <w:sz w:val="22"/>
+          <w:szCs w:val="22"/>
+        </w:rPr>
+      </w:pPr>
+      <w:r>
+        <w:rPr>
+          <w:rFonts w:ascii="Segoe UI Emoji" w:hAnsi="Segoe UI Emoji" w:cs="Segoe UI Emoji"/>
+          <w:b/>
+          <w:bCs/>
+          <w:sz w:val="22"/>
+          <w:szCs w:val="22"/>
+        </w:rPr>
+        <w:t>➡️ Dónde vamos ahora mismo:</w:t>
+      </w:r>
+      <w:r>
+        <w:rPr>
+          <w:rFonts w:ascii="Segoe UI Emoji" w:hAnsi="Segoe UI Emoji" w:cs="Segoe UI Emoji"/>
+          <w:b/>
+          <w:bCs/>
+          <w:sz w:val="22"/>
+          <w:szCs w:val="22"/>
+        </w:rPr>
+        <w:br/>
+        <w:t xml:space="preserve">Estamos cerrando el DOM + eventos + </w:t>
+      </w:r>
+      <w:proofErr w:type="spellStart"/>
+      <w:r>
+        <w:rPr>
+          <w:rFonts w:ascii="Segoe UI Emoji" w:hAnsi="Segoe UI Emoji" w:cs="Segoe UI Emoji"/>
+          <w:b/>
+          <w:bCs/>
+          <w:sz w:val="22"/>
+          <w:szCs w:val="22"/>
+        </w:rPr>
+        <w:t>localStorage</w:t>
+      </w:r>
+      <w:proofErr w:type="spellEnd"/>
+      <w:r>
+        <w:rPr>
+          <w:rFonts w:ascii="Segoe UI Emoji" w:hAnsi="Segoe UI Emoji" w:cs="Segoe UI Emoji"/>
+          <w:b/>
+          <w:bCs/>
+          <w:sz w:val="22"/>
+          <w:szCs w:val="22"/>
+        </w:rPr>
+        <w:t>, usando el proyecto de gestor de películas favoritas como práctica principal.</w:t>
+      </w:r>
+      <w:r>
+        <w:rPr>
+          <w:rFonts w:ascii="Segoe UI Emoji" w:hAnsi="Segoe UI Emoji" w:cs="Segoe UI Emoji"/>
+          <w:b/>
+          <w:bCs/>
+          <w:sz w:val="22"/>
+          <w:szCs w:val="22"/>
+        </w:rPr>
+        <w:br/>
+        <w:t>El siguiente paso natural será dar el salto a asincronía (</w:t>
+      </w:r>
+      <w:proofErr w:type="spellStart"/>
+      <w:r>
+        <w:rPr>
+          <w:rFonts w:ascii="Segoe UI Emoji" w:hAnsi="Segoe UI Emoji" w:cs="Segoe UI Emoji"/>
+          <w:b/>
+          <w:bCs/>
+          <w:sz w:val="22"/>
+          <w:szCs w:val="22"/>
+        </w:rPr>
+        <w:t>fetch</w:t>
+      </w:r>
+      <w:proofErr w:type="spellEnd"/>
+      <w:r>
+        <w:rPr>
+          <w:rFonts w:ascii="Segoe UI Emoji" w:hAnsi="Segoe UI Emoji" w:cs="Segoe UI Emoji"/>
+          <w:b/>
+          <w:bCs/>
+          <w:sz w:val="22"/>
+          <w:szCs w:val="22"/>
+        </w:rPr>
+        <w:t xml:space="preserve"> API) antes de pasar a React.</w:t>
+      </w:r>
+    </w:p>
+    <w:p>
+      <w:pPr>
+        <w:rPr>
+          <w:u w:val="single"/>
         </w:rPr>
       </w:pPr>
     </w:p>
@@ -1250,6 +1656,155 @@
 <file path=word/numbering.xml><?xml version="1.0" encoding="utf-8"?>
 <w:numbering xmlns:wpc="http://schemas.microsoft.com/office/word/2010/wordprocessingCanvas" xmlns:cx="http://schemas.microsoft.com/office/drawing/2014/chartex" xmlns:cx1="http://schemas.microsoft.com/office/drawing/2015/9/8/chartex" xmlns:cx2="http://schemas.microsoft.com/office/drawing/2015/10/21/chartex" xmlns:cx3="http://schemas.microsoft.com/office/drawing/2016/5/9/chartex" xmlns:cx4="http://schemas.microsoft.com/office/drawing/2016/5/10/chartex" xmlns:cx5="http://schemas.microsoft.com/office/drawing/2016/5/11/chartex" xmlns:cx6="http://schemas.microsoft.com/office/drawing/2016/5/12/chartex" xmlns:cx7="http://schemas.microsoft.com/office/drawing/2016/5/13/chartex" xmlns:cx8="http://schemas.microsoft.com/office/drawing/2016/5/14/chartex" xmlns:mc="http://schemas.openxmlformats.org/markup-compatibility/2006" xmlns:aink="http://schemas.microsoft.com/office/drawing/2016/ink" xmlns:am3d="http://schemas.microsoft.com/office/drawing/2017/model3d" xmlns:o="urn:schemas-microsoft-com:office:office" xmlns:oel="http://schemas.microsoft.com/office/2019/extlst" xmlns:r="http://schemas.openxmlformats.org/officeDocument/2006/relationships" xmlns:m="http://schemas.openxmlformats.org/officeDocument/2006/math" xmlns:v="urn:schemas-microsoft-com:vml" xmlns:wp14="http://schemas.microsoft.com/office/word/2010/wordprocessingDrawing" xmlns:wp="http://schemas.openxmlformats.org/drawingml/2006/wordprocessingDrawing" xmlns:w10="urn:schemas-microsoft-com:office:word" xmlns:w="http://schemas.openxmlformats.org/wordprocessingml/2006/main" xmlns:w14="http://schemas.microsoft.com/office/word/2010/wordml" xmlns:w15="http://schemas.microsoft.com/office/word/2012/wordml" xmlns:w16cex="http://schemas.microsoft.com/office/word/2018/wordml/cex" xmlns:w16cid="http://schemas.microsoft.com/office/word/2016/wordml/cid" xmlns:w16="http://schemas.microsoft.com/office/word/2018/wordml" xmlns:w16du="http://schemas.microsoft.com/office/word/2023/wordml/word16du" xmlns:w16sdtdh="http://schemas.microsoft.com/office/word/2020/wordml/sdtdatahash" xmlns:w16sdtfl="http://schemas.microsoft.com/office/word/2024/wordml/sdtformatlock" xmlns:w16se="http://schemas.microsoft.com/office/word/2015/wordml/symex" xmlns:wpg="http://schemas.microsoft.com/office/word/2010/wordprocessingGroup" xmlns:wpi="http://schemas.microsoft.com/office/word/2010/wordprocessingInk" xmlns:wne="http://schemas.microsoft.com/office/word/2006/wordml" xmlns:wps="http://schemas.microsoft.com/office/word/2010/wordprocessingShape" mc:Ignorable="w14 w15 w16se w16cid w16 w16cex w16sdtdh w16sdtfl w16du wp14">
   <w:abstractNum w:abstractNumId="0" w15:restartNumberingAfterBreak="0">
+    <w:nsid w:val="04C116A0"/>
+    <w:multiLevelType w:val="multilevel"/>
+    <w:tmpl w:val="3A6EE3D2"/>
+    <w:lvl w:ilvl="0">
+      <w:start w:val="1"/>
+      <w:numFmt w:val="bullet"/>
+      <w:lvlText w:val=""/>
+      <w:lvlJc w:val="left"/>
+      <w:pPr>
+        <w:tabs>
+          <w:tab w:val="num" w:pos="720"/>
+        </w:tabs>
+        <w:ind w:left="720" w:hanging="360"/>
+      </w:pPr>
+      <w:rPr>
+        <w:rFonts w:ascii="Symbol" w:hAnsi="Symbol" w:hint="default"/>
+        <w:sz w:val="20"/>
+      </w:rPr>
+    </w:lvl>
+    <w:lvl w:ilvl="1" w:tentative="1">
+      <w:start w:val="1"/>
+      <w:numFmt w:val="bullet"/>
+      <w:lvlText w:val="o"/>
+      <w:lvlJc w:val="left"/>
+      <w:pPr>
+        <w:tabs>
+          <w:tab w:val="num" w:pos="1440"/>
+        </w:tabs>
+        <w:ind w:left="1440" w:hanging="360"/>
+      </w:pPr>
+      <w:rPr>
+        <w:rFonts w:ascii="Courier New" w:hAnsi="Courier New" w:hint="default"/>
+        <w:sz w:val="20"/>
+      </w:rPr>
+    </w:lvl>
+    <w:lvl w:ilvl="2" w:tentative="1">
+      <w:start w:val="1"/>
+      <w:numFmt w:val="bullet"/>
+      <w:lvlText w:val=""/>
+      <w:lvlJc w:val="left"/>
+      <w:pPr>
+        <w:tabs>
+          <w:tab w:val="num" w:pos="2160"/>
+        </w:tabs>
+        <w:ind w:left="2160" w:hanging="360"/>
+      </w:pPr>
+      <w:rPr>
+        <w:rFonts w:ascii="Wingdings" w:hAnsi="Wingdings" w:hint="default"/>
+        <w:sz w:val="20"/>
+      </w:rPr>
+    </w:lvl>
+    <w:lvl w:ilvl="3" w:tentative="1">
+      <w:start w:val="1"/>
+      <w:numFmt w:val="bullet"/>
+      <w:lvlText w:val=""/>
+      <w:lvlJc w:val="left"/>
+      <w:pPr>
+        <w:tabs>
+          <w:tab w:val="num" w:pos="2880"/>
+        </w:tabs>
+        <w:ind w:left="2880" w:hanging="360"/>
+      </w:pPr>
+      <w:rPr>
+        <w:rFonts w:ascii="Wingdings" w:hAnsi="Wingdings" w:hint="default"/>
+        <w:sz w:val="20"/>
+      </w:rPr>
+    </w:lvl>
+    <w:lvl w:ilvl="4" w:tentative="1">
+      <w:start w:val="1"/>
+      <w:numFmt w:val="bullet"/>
+      <w:lvlText w:val=""/>
+      <w:lvlJc w:val="left"/>
+      <w:pPr>
+        <w:tabs>
+          <w:tab w:val="num" w:pos="3600"/>
+        </w:tabs>
+        <w:ind w:left="3600" w:hanging="360"/>
+      </w:pPr>
+      <w:rPr>
+        <w:rFonts w:ascii="Wingdings" w:hAnsi="Wingdings" w:hint="default"/>
+        <w:sz w:val="20"/>
+      </w:rPr>
+    </w:lvl>
+    <w:lvl w:ilvl="5" w:tentative="1">
+      <w:start w:val="1"/>
+      <w:numFmt w:val="bullet"/>
+      <w:lvlText w:val=""/>
+      <w:lvlJc w:val="left"/>
+      <w:pPr>
+        <w:tabs>
+          <w:tab w:val="num" w:pos="4320"/>
+        </w:tabs>
+        <w:ind w:left="4320" w:hanging="360"/>
+      </w:pPr>
+      <w:rPr>
+        <w:rFonts w:ascii="Wingdings" w:hAnsi="Wingdings" w:hint="default"/>
+        <w:sz w:val="20"/>
+      </w:rPr>
+    </w:lvl>
+    <w:lvl w:ilvl="6" w:tentative="1">
+      <w:start w:val="1"/>
+      <w:numFmt w:val="bullet"/>
+      <w:lvlText w:val=""/>
+      <w:lvlJc w:val="left"/>
+      <w:pPr>
+        <w:tabs>
+          <w:tab w:val="num" w:pos="5040"/>
+        </w:tabs>
+        <w:ind w:left="5040" w:hanging="360"/>
+      </w:pPr>
+      <w:rPr>
+        <w:rFonts w:ascii="Wingdings" w:hAnsi="Wingdings" w:hint="default"/>
+        <w:sz w:val="20"/>
+      </w:rPr>
+    </w:lvl>
+    <w:lvl w:ilvl="7" w:tentative="1">
+      <w:start w:val="1"/>
+      <w:numFmt w:val="bullet"/>
+      <w:lvlText w:val=""/>
+      <w:lvlJc w:val="left"/>
+      <w:pPr>
+        <w:tabs>
+          <w:tab w:val="num" w:pos="5760"/>
+        </w:tabs>
+        <w:ind w:left="5760" w:hanging="360"/>
+      </w:pPr>
+      <w:rPr>
+        <w:rFonts w:ascii="Wingdings" w:hAnsi="Wingdings" w:hint="default"/>
+        <w:sz w:val="20"/>
+      </w:rPr>
+    </w:lvl>
+    <w:lvl w:ilvl="8" w:tentative="1">
+      <w:start w:val="1"/>
+      <w:numFmt w:val="bullet"/>
+      <w:lvlText w:val=""/>
+      <w:lvlJc w:val="left"/>
+      <w:pPr>
+        <w:tabs>
+          <w:tab w:val="num" w:pos="6480"/>
+        </w:tabs>
+        <w:ind w:left="6480" w:hanging="360"/>
+      </w:pPr>
+      <w:rPr>
+        <w:rFonts w:ascii="Wingdings" w:hAnsi="Wingdings" w:hint="default"/>
+        <w:sz w:val="20"/>
+      </w:rPr>
+    </w:lvl>
+  </w:abstractNum>
+  <w:abstractNum w:abstractNumId="1" w15:restartNumberingAfterBreak="0">
     <w:nsid w:val="253C2CC6"/>
     <w:multiLevelType w:val="multilevel"/>
     <w:tmpl w:val="D0328CAA"/>
@@ -1398,7 +1953,7 @@
       </w:rPr>
     </w:lvl>
   </w:abstractNum>
-  <w:abstractNum w:abstractNumId="1" w15:restartNumberingAfterBreak="0">
+  <w:abstractNum w:abstractNumId="2" w15:restartNumberingAfterBreak="0">
     <w:nsid w:val="27662A40"/>
     <w:multiLevelType w:val="multilevel"/>
     <w:tmpl w:val="1008453C"/>
@@ -1547,7 +2102,7 @@
       </w:rPr>
     </w:lvl>
   </w:abstractNum>
-  <w:abstractNum w:abstractNumId="2" w15:restartNumberingAfterBreak="0">
+  <w:abstractNum w:abstractNumId="3" w15:restartNumberingAfterBreak="0">
     <w:nsid w:val="31B65AE2"/>
     <w:multiLevelType w:val="multilevel"/>
     <w:tmpl w:val="A3C2F4B8"/>
@@ -1664,7 +2219,156 @@
       </w:pPr>
     </w:lvl>
   </w:abstractNum>
-  <w:abstractNum w:abstractNumId="3" w15:restartNumberingAfterBreak="0">
+  <w:abstractNum w:abstractNumId="4" w15:restartNumberingAfterBreak="0">
+    <w:nsid w:val="40EC5846"/>
+    <w:multiLevelType w:val="multilevel"/>
+    <w:tmpl w:val="59AA4538"/>
+    <w:lvl w:ilvl="0">
+      <w:start w:val="1"/>
+      <w:numFmt w:val="bullet"/>
+      <w:lvlText w:val=""/>
+      <w:lvlJc w:val="left"/>
+      <w:pPr>
+        <w:tabs>
+          <w:tab w:val="num" w:pos="720"/>
+        </w:tabs>
+        <w:ind w:left="720" w:hanging="360"/>
+      </w:pPr>
+      <w:rPr>
+        <w:rFonts w:ascii="Symbol" w:hAnsi="Symbol" w:hint="default"/>
+        <w:sz w:val="20"/>
+      </w:rPr>
+    </w:lvl>
+    <w:lvl w:ilvl="1" w:tentative="1">
+      <w:start w:val="1"/>
+      <w:numFmt w:val="bullet"/>
+      <w:lvlText w:val="o"/>
+      <w:lvlJc w:val="left"/>
+      <w:pPr>
+        <w:tabs>
+          <w:tab w:val="num" w:pos="1440"/>
+        </w:tabs>
+        <w:ind w:left="1440" w:hanging="360"/>
+      </w:pPr>
+      <w:rPr>
+        <w:rFonts w:ascii="Courier New" w:hAnsi="Courier New" w:hint="default"/>
+        <w:sz w:val="20"/>
+      </w:rPr>
+    </w:lvl>
+    <w:lvl w:ilvl="2" w:tentative="1">
+      <w:start w:val="1"/>
+      <w:numFmt w:val="bullet"/>
+      <w:lvlText w:val=""/>
+      <w:lvlJc w:val="left"/>
+      <w:pPr>
+        <w:tabs>
+          <w:tab w:val="num" w:pos="2160"/>
+        </w:tabs>
+        <w:ind w:left="2160" w:hanging="360"/>
+      </w:pPr>
+      <w:rPr>
+        <w:rFonts w:ascii="Wingdings" w:hAnsi="Wingdings" w:hint="default"/>
+        <w:sz w:val="20"/>
+      </w:rPr>
+    </w:lvl>
+    <w:lvl w:ilvl="3" w:tentative="1">
+      <w:start w:val="1"/>
+      <w:numFmt w:val="bullet"/>
+      <w:lvlText w:val=""/>
+      <w:lvlJc w:val="left"/>
+      <w:pPr>
+        <w:tabs>
+          <w:tab w:val="num" w:pos="2880"/>
+        </w:tabs>
+        <w:ind w:left="2880" w:hanging="360"/>
+      </w:pPr>
+      <w:rPr>
+        <w:rFonts w:ascii="Wingdings" w:hAnsi="Wingdings" w:hint="default"/>
+        <w:sz w:val="20"/>
+      </w:rPr>
+    </w:lvl>
+    <w:lvl w:ilvl="4" w:tentative="1">
+      <w:start w:val="1"/>
+      <w:numFmt w:val="bullet"/>
+      <w:lvlText w:val=""/>
+      <w:lvlJc w:val="left"/>
+      <w:pPr>
+        <w:tabs>
+          <w:tab w:val="num" w:pos="3600"/>
+        </w:tabs>
+        <w:ind w:left="3600" w:hanging="360"/>
+      </w:pPr>
+      <w:rPr>
+        <w:rFonts w:ascii="Wingdings" w:hAnsi="Wingdings" w:hint="default"/>
+        <w:sz w:val="20"/>
+      </w:rPr>
+    </w:lvl>
+    <w:lvl w:ilvl="5" w:tentative="1">
+      <w:start w:val="1"/>
+      <w:numFmt w:val="bullet"/>
+      <w:lvlText w:val=""/>
+      <w:lvlJc w:val="left"/>
+      <w:pPr>
+        <w:tabs>
+          <w:tab w:val="num" w:pos="4320"/>
+        </w:tabs>
+        <w:ind w:left="4320" w:hanging="360"/>
+      </w:pPr>
+      <w:rPr>
+        <w:rFonts w:ascii="Wingdings" w:hAnsi="Wingdings" w:hint="default"/>
+        <w:sz w:val="20"/>
+      </w:rPr>
+    </w:lvl>
+    <w:lvl w:ilvl="6" w:tentative="1">
+      <w:start w:val="1"/>
+      <w:numFmt w:val="bullet"/>
+      <w:lvlText w:val=""/>
+      <w:lvlJc w:val="left"/>
+      <w:pPr>
+        <w:tabs>
+          <w:tab w:val="num" w:pos="5040"/>
+        </w:tabs>
+        <w:ind w:left="5040" w:hanging="360"/>
+      </w:pPr>
+      <w:rPr>
+        <w:rFonts w:ascii="Wingdings" w:hAnsi="Wingdings" w:hint="default"/>
+        <w:sz w:val="20"/>
+      </w:rPr>
+    </w:lvl>
+    <w:lvl w:ilvl="7" w:tentative="1">
+      <w:start w:val="1"/>
+      <w:numFmt w:val="bullet"/>
+      <w:lvlText w:val=""/>
+      <w:lvlJc w:val="left"/>
+      <w:pPr>
+        <w:tabs>
+          <w:tab w:val="num" w:pos="5760"/>
+        </w:tabs>
+        <w:ind w:left="5760" w:hanging="360"/>
+      </w:pPr>
+      <w:rPr>
+        <w:rFonts w:ascii="Wingdings" w:hAnsi="Wingdings" w:hint="default"/>
+        <w:sz w:val="20"/>
+      </w:rPr>
+    </w:lvl>
+    <w:lvl w:ilvl="8" w:tentative="1">
+      <w:start w:val="1"/>
+      <w:numFmt w:val="bullet"/>
+      <w:lvlText w:val=""/>
+      <w:lvlJc w:val="left"/>
+      <w:pPr>
+        <w:tabs>
+          <w:tab w:val="num" w:pos="6480"/>
+        </w:tabs>
+        <w:ind w:left="6480" w:hanging="360"/>
+      </w:pPr>
+      <w:rPr>
+        <w:rFonts w:ascii="Wingdings" w:hAnsi="Wingdings" w:hint="default"/>
+        <w:sz w:val="20"/>
+      </w:rPr>
+    </w:lvl>
+  </w:abstractNum>
+  <w:abstractNum w:abstractNumId="5" w15:restartNumberingAfterBreak="0">
     <w:nsid w:val="580F1003"/>
     <w:multiLevelType w:val="multilevel"/>
     <w:tmpl w:val="F5C8A848"/>
@@ -1813,7 +2517,7 @@
       </w:rPr>
     </w:lvl>
   </w:abstractNum>
-  <w:abstractNum w:abstractNumId="4" w15:restartNumberingAfterBreak="0">
+  <w:abstractNum w:abstractNumId="6" w15:restartNumberingAfterBreak="0">
     <w:nsid w:val="7D1E4283"/>
     <w:multiLevelType w:val="multilevel"/>
     <w:tmpl w:val="A87C470C"/>
@@ -1927,19 +2631,25 @@
     </w:lvl>
   </w:abstractNum>
   <w:num w:numId="1" w16cid:durableId="1705208242">
-    <w:abstractNumId w:val="0"/>
+    <w:abstractNumId w:val="1"/>
   </w:num>
   <w:num w:numId="2" w16cid:durableId="1053775697">
-    <w:abstractNumId w:val="1"/>
+    <w:abstractNumId w:val="2"/>
   </w:num>
   <w:num w:numId="3" w16cid:durableId="163672920">
+    <w:abstractNumId w:val="6"/>
+  </w:num>
+  <w:num w:numId="4" w16cid:durableId="520436126">
+    <w:abstractNumId w:val="5"/>
+  </w:num>
+  <w:num w:numId="5" w16cid:durableId="2014405673">
+    <w:abstractNumId w:val="3"/>
+  </w:num>
+  <w:num w:numId="6" w16cid:durableId="105463915">
     <w:abstractNumId w:val="4"/>
   </w:num>
-  <w:num w:numId="4" w16cid:durableId="520436126">
-    <w:abstractNumId w:val="3"/>
-  </w:num>
-  <w:num w:numId="5" w16cid:durableId="2014405673">
-    <w:abstractNumId w:val="2"/>
+  <w:num w:numId="7" w16cid:durableId="1417555984">
+    <w:abstractNumId w:val="0"/>
   </w:num>
 </w:numbering>
 </file>

</xml_diff>